<commit_message>
Site updated: 2019-08-27 05:42:51
</commit_message>
<xml_diff>
--- a/download/zi.docx
+++ b/download/zi.docx
@@ -136,8 +136,6 @@
               </w:rPr>
               <w:t>测试开发</w:t>
             </w:r>
-            <w:bookmarkStart w:id="0" w:name="_GoBack"/>
-            <w:bookmarkEnd w:id="0"/>
           </w:p>
         </w:tc>
       </w:tr>
@@ -707,7 +705,13 @@
               <w:t>2018年3月</w:t>
             </w:r>
             <w:r>
-              <w:t xml:space="preserve"> - </w:t>
+              <w:t xml:space="preserve"> </w:t>
+            </w:r>
+            <w:r>
+              <w:t>–</w:t>
+            </w:r>
+            <w:r>
+              <w:t xml:space="preserve"> </w:t>
             </w:r>
             <w:r>
               <w:rPr>
@@ -803,7 +807,29 @@
                 <w:rFonts w:ascii="SimSun" w:eastAsia="SimSun" w:hAnsi="SimSun" w:hint="eastAsia"/>
                 <w:lang w:eastAsia="zh-CN"/>
               </w:rPr>
-              <w:t>2018年9月-2019年6月</w:t>
+              <w:t>2018年9月</w:t>
+            </w:r>
+            <w:r>
+              <w:rPr>
+                <w:rFonts w:ascii="SimSun" w:eastAsia="SimSun" w:hAnsi="SimSun" w:hint="eastAsia"/>
+                <w:lang w:eastAsia="zh-CN"/>
+              </w:rPr>
+              <w:t xml:space="preserve"> </w:t>
+            </w:r>
+            <w:bookmarkStart w:id="0" w:name="_GoBack"/>
+            <w:bookmarkEnd w:id="0"/>
+            <w:r>
+              <w:t>–</w:t>
+            </w:r>
+            <w:r>
+              <w:t xml:space="preserve"> </w:t>
+            </w:r>
+            <w:r>
+              <w:rPr>
+                <w:rFonts w:ascii="SimSun" w:eastAsia="SimSun" w:hAnsi="SimSun" w:hint="eastAsia"/>
+                <w:lang w:eastAsia="zh-CN"/>
+              </w:rPr>
+              <w:t>2019年6月</w:t>
             </w:r>
           </w:p>
           <w:p>
@@ -2253,6 +2279,23 @@
 </file>
 
 <file path=customXml/item1.xml><?xml version="1.0" encoding="utf-8"?>
+<?mso-contentType ?>
+<FormTemplates xmlns="http://schemas.microsoft.com/sharepoint/v3/contenttype/forms">
+  <Display>DocumentLibraryForm</Display>
+  <Edit>DocumentLibraryForm</Edit>
+  <New>DocumentLibraryForm</New>
+</FormTemplates>
+</file>
+
+<file path=customXml/item2.xml><?xml version="1.0" encoding="utf-8"?>
+<p:properties xmlns:p="http://schemas.microsoft.com/office/2006/metadata/properties" xmlns:xsi="http://www.w3.org/2001/XMLSchema-instance" xmlns:pc="http://schemas.microsoft.com/office/infopath/2007/PartnerControls">
+  <documentManagement>
+    <MediaServiceKeyPoints xmlns="71af3243-3dd4-4a8d-8c0d-dd76da1f02a5" xsi:nil="true"/>
+  </documentManagement>
+</p:properties>
+</file>
+
+<file path=customXml/item3.xml><?xml version="1.0" encoding="utf-8"?>
 <ct:contentTypeSchema xmlns:ct="http://schemas.microsoft.com/office/2006/metadata/contentType" xmlns:ma="http://schemas.microsoft.com/office/2006/metadata/properties/metaAttributes" ct:_="" ma:_="" ma:contentTypeName="Document" ma:contentTypeID="0x01010079F111ED35F8CC479449609E8A0923A6" ma:contentTypeVersion="11" ma:contentTypeDescription="Create a new document." ma:contentTypeScope="" ma:versionID="1c2eb7a32e66fb6e4260f3771546a5e2">
   <xsd:schema xmlns:xsd="http://www.w3.org/2001/XMLSchema" xmlns:xs="http://www.w3.org/2001/XMLSchema" xmlns:p="http://schemas.microsoft.com/office/2006/metadata/properties" xmlns:ns2="71af3243-3dd4-4a8d-8c0d-dd76da1f02a5" xmlns:ns3="16c05727-aa75-4e4a-9b5f-8a80a1165891" targetNamespace="http://schemas.microsoft.com/office/2006/metadata/properties" ma:root="true" ma:fieldsID="04e1f6479c48b08974ba73b5ca973489" ns2:_="" ns3:_="">
     <xsd:import namespace="71af3243-3dd4-4a8d-8c0d-dd76da1f02a5"/>
@@ -2463,24 +2506,25 @@
 </ct:contentTypeSchema>
 </file>
 
-<file path=customXml/item2.xml><?xml version="1.0" encoding="utf-8"?>
-<p:properties xmlns:p="http://schemas.microsoft.com/office/2006/metadata/properties" xmlns:xsi="http://www.w3.org/2001/XMLSchema-instance" xmlns:pc="http://schemas.microsoft.com/office/infopath/2007/PartnerControls">
-  <documentManagement>
-    <MediaServiceKeyPoints xmlns="71af3243-3dd4-4a8d-8c0d-dd76da1f02a5" xsi:nil="true"/>
-  </documentManagement>
-</p:properties>
+<file path=customXml/itemProps1.xml><?xml version="1.0" encoding="utf-8"?>
+<ds:datastoreItem xmlns:ds="http://schemas.openxmlformats.org/officeDocument/2006/customXml" ds:itemID="{18506A0D-4821-47C2-BD9B-CACF27C6B108}">
+  <ds:schemaRefs>
+    <ds:schemaRef ds:uri="http://schemas.microsoft.com/sharepoint/v3/contenttype/forms"/>
+  </ds:schemaRefs>
+</ds:datastoreItem>
 </file>
 
-<file path=customXml/item3.xml><?xml version="1.0" encoding="utf-8"?>
-<?mso-contentType ?>
-<FormTemplates xmlns="http://schemas.microsoft.com/sharepoint/v3/contenttype/forms">
-  <Display>DocumentLibraryForm</Display>
-  <Edit>DocumentLibraryForm</Edit>
-  <New>DocumentLibraryForm</New>
-</FormTemplates>
+<file path=customXml/itemProps2.xml><?xml version="1.0" encoding="utf-8"?>
+<ds:datastoreItem xmlns:ds="http://schemas.openxmlformats.org/officeDocument/2006/customXml" ds:itemID="{DD14EC26-251D-443A-AF4F-B15D0F3B0F84}">
+  <ds:schemaRefs>
+    <ds:schemaRef ds:uri="http://schemas.microsoft.com/office/2006/metadata/properties"/>
+    <ds:schemaRef ds:uri="http://schemas.microsoft.com/office/infopath/2007/PartnerControls"/>
+    <ds:schemaRef ds:uri="71af3243-3dd4-4a8d-8c0d-dd76da1f02a5"/>
+  </ds:schemaRefs>
+</ds:datastoreItem>
 </file>
 
-<file path=customXml/itemProps1.xml><?xml version="1.0" encoding="utf-8"?>
+<file path=customXml/itemProps3.xml><?xml version="1.0" encoding="utf-8"?>
 <ds:datastoreItem xmlns:ds="http://schemas.openxmlformats.org/officeDocument/2006/customXml" ds:itemID="{8143E149-BD72-41A7-8F13-AF59DE30D6FA}">
   <ds:schemaRefs>
     <ds:schemaRef ds:uri="http://schemas.microsoft.com/office/2006/metadata/contentType"/>
@@ -2497,22 +2541,4 @@
     <ds:schemaRef ds:uri="http://schemas.microsoft.com/internal/obd"/>
   </ds:schemaRefs>
 </ds:datastoreItem>
-</file>
-
-<file path=customXml/itemProps2.xml><?xml version="1.0" encoding="utf-8"?>
-<ds:datastoreItem xmlns:ds="http://schemas.openxmlformats.org/officeDocument/2006/customXml" ds:itemID="{DD14EC26-251D-443A-AF4F-B15D0F3B0F84}">
-  <ds:schemaRefs>
-    <ds:schemaRef ds:uri="http://schemas.microsoft.com/office/2006/metadata/properties"/>
-    <ds:schemaRef ds:uri="http://schemas.microsoft.com/office/infopath/2007/PartnerControls"/>
-    <ds:schemaRef ds:uri="71af3243-3dd4-4a8d-8c0d-dd76da1f02a5"/>
-  </ds:schemaRefs>
-</ds:datastoreItem>
-</file>
-
-<file path=customXml/itemProps3.xml><?xml version="1.0" encoding="utf-8"?>
-<ds:datastoreItem xmlns:ds="http://schemas.openxmlformats.org/officeDocument/2006/customXml" ds:itemID="{18506A0D-4821-47C2-BD9B-CACF27C6B108}">
-  <ds:schemaRefs>
-    <ds:schemaRef ds:uri="http://schemas.microsoft.com/sharepoint/v3/contenttype/forms"/>
-  </ds:schemaRefs>
-</ds:datastoreItem>
 </file>
</xml_diff>

<commit_message>
Site updated: 2019-08-28 11:16:38
</commit_message>
<xml_diff>
--- a/download/zi.docx
+++ b/download/zi.docx
@@ -379,10 +379,16 @@
             </w:r>
           </w:p>
           <w:p>
-            <w:r>
-              <w:t>https://xiejiaoonline.github.io</w:t>
-            </w:r>
-          </w:p>
+            <w:hyperlink r:id="rId10" w:history="1">
+              <w:r>
+                <w:rPr>
+                  <w:rStyle w:val="Hyperlink"/>
+                </w:rPr>
+                <w:t>https://xiejiaoonline.github.io</w:t>
+              </w:r>
+            </w:hyperlink>
+          </w:p>
+          <w:p/>
           <w:p/>
         </w:tc>
         <w:tc>
@@ -429,7 +435,7 @@
                 <w:rFonts w:ascii="SimSun" w:eastAsia="SimSun" w:hAnsi="SimSun" w:hint="eastAsia"/>
                 <w:lang w:eastAsia="zh-CN"/>
               </w:rPr>
-              <w:t>图书馆网页开发</w:t>
+              <w:t>学校系统开发</w:t>
             </w:r>
           </w:p>
           <w:p>
@@ -441,14 +447,28 @@
                 <w:rFonts w:ascii="SimSun" w:eastAsia="SimSun" w:hAnsi="SimSun" w:hint="eastAsia"/>
                 <w:lang w:eastAsia="zh-CN"/>
               </w:rPr>
-              <w:t>2017年</w:t>
-            </w:r>
-            <w:r>
-              <w:rPr>
-                <w:rFonts w:ascii="SimSun" w:eastAsia="SimSun" w:hAnsi="SimSun" w:hint="eastAsia"/>
-                <w:lang w:eastAsia="zh-CN"/>
-              </w:rPr>
-              <w:t>9</w:t>
+              <w:t>201</w:t>
+            </w:r>
+            <w:r>
+              <w:rPr>
+                <w:rFonts w:ascii="SimSun" w:eastAsia="SimSun" w:hAnsi="SimSun" w:hint="eastAsia"/>
+                <w:lang w:eastAsia="zh-CN"/>
+              </w:rPr>
+              <w:t>8</w:t>
+            </w:r>
+            <w:r>
+              <w:rPr>
+                <w:rFonts w:ascii="SimSun" w:eastAsia="SimSun" w:hAnsi="SimSun" w:hint="eastAsia"/>
+                <w:lang w:eastAsia="zh-CN"/>
+              </w:rPr>
+              <w:t>年</w:t>
+            </w:r>
+            <w:r>
+              <w:rPr>
+                <w:rFonts w:ascii="SimSun" w:eastAsia="SimSun" w:hAnsi="SimSun" w:hint="eastAsia"/>
+                <w:lang w:eastAsia="zh-CN"/>
+              </w:rPr>
+              <w:t>3</w:t>
             </w:r>
             <w:r>
               <w:rPr>
@@ -471,560 +491,582 @@
                 <w:rFonts w:ascii="SimSun" w:eastAsia="SimSun" w:hAnsi="SimSun" w:hint="eastAsia"/>
                 <w:lang w:eastAsia="zh-CN"/>
               </w:rPr>
+              <w:t>7</w:t>
+            </w:r>
+            <w:r>
+              <w:rPr>
+                <w:rFonts w:ascii="SimSun" w:eastAsia="SimSun" w:hAnsi="SimSun" w:hint="eastAsia"/>
+                <w:lang w:eastAsia="zh-CN"/>
+              </w:rPr>
+              <w:t>月</w:t>
+            </w:r>
+          </w:p>
+          <w:p>
+            <w:pPr>
+              <w:rPr>
+                <w:rFonts w:ascii="SimSun" w:eastAsia="SimSun" w:hAnsi="SimSun"/>
+                <w:lang w:eastAsia="zh-CN"/>
+              </w:rPr>
+            </w:pPr>
+            <w:r>
+              <w:rPr>
+                <w:rFonts w:ascii="SimSun" w:eastAsia="SimSun" w:hAnsi="SimSun" w:hint="eastAsia"/>
+                <w:lang w:eastAsia="zh-CN"/>
+              </w:rPr>
+              <w:t>[</w:t>
+            </w:r>
+            <w:r>
+              <w:rPr>
+                <w:rFonts w:ascii="SimSun" w:eastAsia="SimSun" w:hAnsi="SimSun" w:hint="eastAsia"/>
+                <w:lang w:eastAsia="zh-CN"/>
+              </w:rPr>
+              <w:t>开发</w:t>
+            </w:r>
+            <w:r>
+              <w:rPr>
+                <w:rFonts w:ascii="SimSun" w:eastAsia="SimSun" w:hAnsi="SimSun" w:hint="eastAsia"/>
+                <w:lang w:eastAsia="zh-CN"/>
+              </w:rPr>
+              <w:t>用户和管理员</w:t>
+            </w:r>
+            <w:r>
+              <w:rPr>
+                <w:rFonts w:ascii="SimSun" w:eastAsia="SimSun" w:hAnsi="SimSun" w:hint="eastAsia"/>
+                <w:lang w:eastAsia="zh-CN"/>
+              </w:rPr>
+              <w:t>的不同权限下的登陆，选课，变更，搜索，互动等功能，工作人员和学生信息等的数据库的开发和部署，脚本语言使用的是PHP]</w:t>
+            </w:r>
+          </w:p>
+          <w:p>
+            <w:pPr>
+              <w:rPr>
+                <w:rFonts w:ascii="SimSun" w:eastAsia="SimSun" w:hAnsi="SimSun"/>
+                <w:lang w:eastAsia="zh-CN"/>
+              </w:rPr>
+            </w:pPr>
+          </w:p>
+          <w:p>
+            <w:pPr>
+              <w:pStyle w:val="Heading4"/>
+            </w:pPr>
+            <w:r>
+              <w:rPr>
+                <w:rFonts w:ascii="SimSun" w:eastAsia="SimSun" w:hAnsi="SimSun" w:hint="eastAsia"/>
+                <w:lang w:eastAsia="zh-CN"/>
+              </w:rPr>
+              <w:t>数据挖掘项目</w:t>
+            </w:r>
+          </w:p>
+          <w:p>
+            <w:pPr>
+              <w:pStyle w:val="Date"/>
+            </w:pPr>
+            <w:r>
+              <w:rPr>
+                <w:rFonts w:ascii="SimSun" w:eastAsia="SimSun" w:hAnsi="SimSun" w:hint="eastAsia"/>
+                <w:lang w:eastAsia="zh-CN"/>
+              </w:rPr>
+              <w:t>2018年3月</w:t>
+            </w:r>
+            <w:r>
+              <w:t xml:space="preserve"> </w:t>
+            </w:r>
+            <w:r>
+              <w:t>–</w:t>
+            </w:r>
+            <w:r>
+              <w:t xml:space="preserve"> </w:t>
+            </w:r>
+            <w:r>
+              <w:rPr>
+                <w:rFonts w:ascii="SimSun" w:eastAsia="SimSun" w:hAnsi="SimSun" w:hint="eastAsia"/>
+                <w:lang w:eastAsia="zh-CN"/>
+              </w:rPr>
+              <w:t>12月</w:t>
+            </w:r>
+          </w:p>
+          <w:p>
+            <w:pPr>
+              <w:rPr>
+                <w:rFonts w:ascii="SimSun" w:eastAsia="SimSun" w:hAnsi="SimSun"/>
+                <w:lang w:eastAsia="zh-CN"/>
+              </w:rPr>
+            </w:pPr>
+            <w:r>
+              <w:rPr>
+                <w:rFonts w:ascii="SimSun" w:eastAsia="SimSun" w:hAnsi="SimSun" w:hint="eastAsia"/>
+                <w:lang w:eastAsia="zh-CN"/>
+              </w:rPr>
+              <w:t>[该项目的数据集是英国殖民期运送到澳大利亚的犯人信息，由于记录的格式不统一以及信息保存过程中的遗失破损，该项目的目的是帮助历史学家建立一个模型来预测</w:t>
+            </w:r>
+            <w:r>
+              <w:rPr>
+                <w:rFonts w:ascii="SimSun" w:eastAsia="SimSun" w:hAnsi="SimSun" w:hint="eastAsia"/>
+                <w:lang w:eastAsia="zh-CN"/>
+              </w:rPr>
+              <w:t>这些囚犯的流放地点。最终，</w:t>
+            </w:r>
+            <w:r>
+              <w:rPr>
+                <w:rFonts w:ascii="SimSun" w:eastAsia="SimSun" w:hAnsi="SimSun"/>
+                <w:lang w:eastAsia="zh-CN"/>
+              </w:rPr>
+              <w:t>hold-out</w:t>
+            </w:r>
+            <w:r>
+              <w:rPr>
+                <w:rFonts w:ascii="SimSun" w:eastAsia="SimSun" w:hAnsi="SimSun" w:hint="eastAsia"/>
+                <w:lang w:eastAsia="zh-CN"/>
+              </w:rPr>
+              <w:t>验证获得的模型预测率高达8</w:t>
+            </w:r>
+            <w:r>
+              <w:rPr>
+                <w:rFonts w:ascii="SimSun" w:eastAsia="SimSun" w:hAnsi="SimSun" w:hint="eastAsia"/>
+                <w:lang w:eastAsia="zh-CN"/>
+              </w:rPr>
+              <w:t>7</w:t>
+            </w:r>
+            <w:r>
+              <w:rPr>
+                <w:rFonts w:ascii="SimSun" w:eastAsia="SimSun" w:hAnsi="SimSun" w:hint="eastAsia"/>
+                <w:lang w:eastAsia="zh-CN"/>
+              </w:rPr>
+              <w:t>%]</w:t>
+            </w:r>
+          </w:p>
+          <w:p>
+            <w:pPr>
+              <w:rPr>
+                <w:rFonts w:ascii="SimSun" w:eastAsia="SimSun" w:hAnsi="SimSun"/>
+                <w:lang w:eastAsia="zh-CN"/>
+              </w:rPr>
+            </w:pPr>
+          </w:p>
+          <w:p>
+            <w:pPr>
+              <w:pStyle w:val="Heading4"/>
+              <w:rPr>
+                <w:rFonts w:ascii="SimSun" w:eastAsia="SimSun" w:hAnsi="SimSun"/>
+                <w:lang w:eastAsia="zh-CN"/>
+              </w:rPr>
+            </w:pPr>
+            <w:r>
+              <w:rPr>
+                <w:rFonts w:ascii="SimSun" w:eastAsia="SimSun" w:hAnsi="SimSun" w:hint="eastAsia"/>
+                <w:lang w:eastAsia="zh-CN"/>
+              </w:rPr>
+              <w:t>医院信息安全项目</w:t>
+            </w:r>
+          </w:p>
+          <w:p>
+            <w:pPr>
+              <w:rPr>
+                <w:rFonts w:ascii="SimSun" w:eastAsia="SimSun" w:hAnsi="SimSun"/>
+                <w:lang w:eastAsia="zh-CN"/>
+              </w:rPr>
+            </w:pPr>
+            <w:r>
+              <w:rPr>
+                <w:rFonts w:ascii="SimSun" w:eastAsia="SimSun" w:hAnsi="SimSun" w:hint="eastAsia"/>
+                <w:lang w:eastAsia="zh-CN"/>
+              </w:rPr>
+              <w:t>2018年9月</w:t>
+            </w:r>
+            <w:r>
+              <w:rPr>
+                <w:rFonts w:ascii="SimSun" w:eastAsia="SimSun" w:hAnsi="SimSun" w:hint="eastAsia"/>
+                <w:lang w:eastAsia="zh-CN"/>
+              </w:rPr>
+              <w:t xml:space="preserve"> </w:t>
+            </w:r>
+            <w:r>
+              <w:t>–</w:t>
+            </w:r>
+            <w:r>
+              <w:t xml:space="preserve"> </w:t>
+            </w:r>
+            <w:r>
+              <w:rPr>
+                <w:rFonts w:ascii="SimSun" w:eastAsia="SimSun" w:hAnsi="SimSun" w:hint="eastAsia"/>
+                <w:lang w:eastAsia="zh-CN"/>
+              </w:rPr>
+              <w:t>2019年6月</w:t>
+            </w:r>
+          </w:p>
+          <w:p>
+            <w:pPr>
+              <w:rPr>
+                <w:rFonts w:ascii="SimSun" w:eastAsia="SimSun" w:hAnsi="SimSun"/>
+                <w:lang w:eastAsia="zh-CN"/>
+              </w:rPr>
+            </w:pPr>
+            <w:r>
+              <w:rPr>
+                <w:rFonts w:ascii="SimSun" w:eastAsia="SimSun" w:hAnsi="SimSun" w:hint="eastAsia"/>
+                <w:lang w:eastAsia="zh-CN"/>
+              </w:rPr>
+              <w:t>[分布在4个地理位置的G</w:t>
+            </w:r>
+            <w:r>
+              <w:rPr>
+                <w:rFonts w:ascii="SimSun" w:eastAsia="SimSun" w:hAnsi="SimSun"/>
+                <w:lang w:eastAsia="zh-CN"/>
+              </w:rPr>
+              <w:t>P</w:t>
+            </w:r>
+            <w:r>
+              <w:rPr>
+                <w:rFonts w:ascii="SimSun" w:eastAsia="SimSun" w:hAnsi="SimSun" w:hint="eastAsia"/>
+                <w:lang w:eastAsia="zh-CN"/>
+              </w:rPr>
+              <w:t>与医院构建系统的网络架构，和功能测试，服务端压力测试和兼容测试，并写出关于信息安全的报告一篇及漏洞悬赏计划的论文两篇</w:t>
+            </w:r>
+            <w:r>
+              <w:rPr>
+                <w:rFonts w:ascii="SimSun" w:eastAsia="SimSun" w:hAnsi="SimSun" w:hint="eastAsia"/>
+                <w:lang w:eastAsia="zh-CN"/>
+              </w:rPr>
+              <w:t>]</w:t>
+            </w:r>
+          </w:p>
+          <w:p/>
+          <w:p>
+            <w:pPr>
+              <w:pStyle w:val="Heading2"/>
+              <w:rPr>
+                <w:rFonts w:ascii="SimSun" w:eastAsia="SimSun" w:hAnsi="SimSun"/>
+                <w:lang w:eastAsia="zh-CN"/>
+              </w:rPr>
+            </w:pPr>
+            <w:r>
+              <w:rPr>
+                <w:rFonts w:ascii="SimSun" w:eastAsia="SimSun" w:hAnsi="SimSun" w:hint="eastAsia"/>
+                <w:lang w:eastAsia="zh-CN"/>
+              </w:rPr>
+              <w:t>相关技能</w:t>
+            </w:r>
+          </w:p>
+          <w:p>
+            <w:pPr>
+              <w:rPr>
+                <w:rFonts w:ascii="SimSun" w:eastAsia="SimSun" w:hAnsi="SimSun"/>
+                <w:color w:val="0D0D0D" w:themeColor="text1" w:themeTint="F2"/>
+                <w:lang w:eastAsia="zh-CN"/>
+              </w:rPr>
+            </w:pPr>
+            <w:r>
+              <w:rPr>
+                <w:rFonts w:ascii="SimSun" w:eastAsia="SimSun" w:hAnsi="SimSun" w:hint="eastAsia"/>
+                <w:color w:val="0D0D0D" w:themeColor="text1" w:themeTint="F2"/>
+                <w:lang w:eastAsia="zh-CN"/>
+              </w:rPr>
+              <w:t>熟悉</w:t>
+            </w:r>
+            <w:r>
+              <w:rPr>
+                <w:rFonts w:ascii="SimSun" w:eastAsia="SimSun" w:hAnsi="SimSun" w:hint="eastAsia"/>
+                <w:color w:val="0D0D0D" w:themeColor="text1" w:themeTint="F2"/>
+                <w:lang w:eastAsia="zh-CN"/>
+              </w:rPr>
+              <w:t>Python，R，PHP</w:t>
+            </w:r>
+            <w:r>
+              <w:rPr>
+                <w:rFonts w:ascii="SimSun" w:eastAsia="SimSun" w:hAnsi="SimSun" w:hint="eastAsia"/>
+                <w:color w:val="0D0D0D" w:themeColor="text1" w:themeTint="F2"/>
+                <w:lang w:eastAsia="zh-CN"/>
+              </w:rPr>
+              <w:t>，</w:t>
+            </w:r>
+            <w:r>
+              <w:rPr>
+                <w:rFonts w:ascii="SimSun" w:eastAsia="SimSun" w:hAnsi="SimSun"/>
+                <w:color w:val="0D0D0D" w:themeColor="text1" w:themeTint="F2"/>
+                <w:lang w:eastAsia="zh-CN"/>
+              </w:rPr>
+              <w:t>S</w:t>
+            </w:r>
+            <w:r>
+              <w:rPr>
+                <w:rFonts w:ascii="SimSun" w:eastAsia="SimSun" w:hAnsi="SimSun" w:hint="eastAsia"/>
+                <w:color w:val="0D0D0D" w:themeColor="text1" w:themeTint="F2"/>
+                <w:lang w:eastAsia="zh-CN"/>
+              </w:rPr>
+              <w:t>ql</w:t>
+            </w:r>
+          </w:p>
+          <w:p>
+            <w:pPr>
+              <w:rPr>
+                <w:rFonts w:ascii="SimSun" w:eastAsia="SimSun" w:hAnsi="SimSun"/>
+                <w:color w:val="0D0D0D" w:themeColor="text1" w:themeTint="F2"/>
+                <w:lang w:eastAsia="zh-CN"/>
+              </w:rPr>
+            </w:pPr>
+            <w:r>
+              <w:rPr>
+                <w:rFonts w:ascii="SimSun" w:eastAsia="SimSun" w:hAnsi="SimSun" w:hint="eastAsia"/>
+                <w:color w:val="0D0D0D" w:themeColor="text1" w:themeTint="F2"/>
+                <w:lang w:eastAsia="zh-CN"/>
+              </w:rPr>
+              <w:t>熟悉fiddler</w:t>
+            </w:r>
+          </w:p>
+          <w:p>
+            <w:pPr>
+              <w:rPr>
+                <w:rFonts w:ascii="SimSun" w:eastAsia="SimSun" w:hAnsi="SimSun"/>
+                <w:color w:val="0D0D0D" w:themeColor="text1" w:themeTint="F2"/>
+                <w:lang w:eastAsia="zh-CN"/>
+              </w:rPr>
+            </w:pPr>
+            <w:r>
+              <w:rPr>
+                <w:rFonts w:ascii="SimSun" w:eastAsia="SimSun" w:hAnsi="SimSun" w:hint="eastAsia"/>
+                <w:color w:val="0D0D0D" w:themeColor="text1" w:themeTint="F2"/>
+                <w:lang w:eastAsia="zh-CN"/>
+              </w:rPr>
+              <w:t>熟悉关联</w:t>
+            </w:r>
+            <w:r>
+              <w:rPr>
+                <w:rFonts w:ascii="SimSun" w:eastAsia="SimSun" w:hAnsi="SimSun" w:hint="eastAsia"/>
+                <w:color w:val="0D0D0D" w:themeColor="text1" w:themeTint="F2"/>
+                <w:lang w:eastAsia="zh-CN"/>
+              </w:rPr>
+              <w:t>分析，</w:t>
+            </w:r>
+            <w:r>
+              <w:rPr>
+                <w:rFonts w:ascii="SimSun" w:eastAsia="SimSun" w:hAnsi="SimSun" w:hint="eastAsia"/>
+                <w:color w:val="0D0D0D" w:themeColor="text1" w:themeTint="F2"/>
+                <w:lang w:eastAsia="zh-CN"/>
+              </w:rPr>
+              <w:t>A</w:t>
+            </w:r>
+            <w:r>
+              <w:rPr>
+                <w:rFonts w:ascii="SimSun" w:eastAsia="SimSun" w:hAnsi="SimSun"/>
+                <w:color w:val="0D0D0D" w:themeColor="text1" w:themeTint="F2"/>
+                <w:lang w:eastAsia="zh-CN"/>
+              </w:rPr>
+              <w:t>NN</w:t>
+            </w:r>
+            <w:r>
+              <w:rPr>
+                <w:rFonts w:ascii="SimSun" w:eastAsia="SimSun" w:hAnsi="SimSun" w:hint="eastAsia"/>
+                <w:color w:val="0D0D0D" w:themeColor="text1" w:themeTint="F2"/>
+                <w:lang w:eastAsia="zh-CN"/>
+              </w:rPr>
+              <w:t>，G</w:t>
+            </w:r>
+            <w:r>
+              <w:rPr>
+                <w:rFonts w:ascii="SimSun" w:eastAsia="SimSun" w:hAnsi="SimSun"/>
+                <w:color w:val="0D0D0D" w:themeColor="text1" w:themeTint="F2"/>
+                <w:lang w:eastAsia="zh-CN"/>
+              </w:rPr>
+              <w:t>AN</w:t>
+            </w:r>
+          </w:p>
+          <w:p>
+            <w:pPr>
+              <w:rPr>
+                <w:rFonts w:ascii="SimSun" w:eastAsia="SimSun" w:hAnsi="SimSun"/>
+                <w:color w:val="0D0D0D" w:themeColor="text1" w:themeTint="F2"/>
+                <w:lang w:eastAsia="zh-CN"/>
+              </w:rPr>
+            </w:pPr>
+          </w:p>
+          <w:p>
+            <w:pPr>
+              <w:rPr>
+                <w:rFonts w:ascii="SimSun" w:eastAsia="SimSun" w:hAnsi="SimSun"/>
+                <w:color w:val="0D0D0D" w:themeColor="text1" w:themeTint="F2"/>
+                <w:lang w:eastAsia="zh-CN"/>
+              </w:rPr>
+            </w:pPr>
+          </w:p>
+          <w:p>
+            <w:pPr>
+              <w:rPr>
+                <w:rFonts w:ascii="SimSun" w:eastAsia="SimSun" w:hAnsi="SimSun"/>
+                <w:color w:val="0D0D0D" w:themeColor="text1" w:themeTint="F2"/>
+                <w:lang w:eastAsia="zh-CN"/>
+              </w:rPr>
+            </w:pPr>
+          </w:p>
+          <w:p>
+            <w:pPr>
+              <w:rPr>
+                <w:rFonts w:ascii="SimSun" w:eastAsia="SimSun" w:hAnsi="SimSun"/>
+                <w:b/>
+                <w:color w:val="0D0D0D" w:themeColor="text1" w:themeTint="F2"/>
+                <w:sz w:val="22"/>
+                <w:lang w:eastAsia="zh-CN"/>
+              </w:rPr>
+            </w:pPr>
+            <w:r>
+              <w:rPr>
+                <w:rFonts w:ascii="SimSun" w:eastAsia="SimSun" w:hAnsi="SimSun" w:hint="eastAsia"/>
+                <w:b/>
+                <w:color w:val="0D0D0D" w:themeColor="text1" w:themeTint="F2"/>
+                <w:sz w:val="22"/>
+                <w:lang w:eastAsia="zh-CN"/>
+              </w:rPr>
+              <w:t>实习经历：</w:t>
+            </w:r>
+          </w:p>
+          <w:p>
+            <w:pPr>
+              <w:rPr>
+                <w:rFonts w:ascii="SimSun" w:eastAsia="SimSun" w:hAnsi="SimSun"/>
+                <w:color w:val="0D0D0D" w:themeColor="text1" w:themeTint="F2"/>
+                <w:lang w:eastAsia="zh-CN"/>
+              </w:rPr>
+            </w:pPr>
+            <w:r>
+              <w:rPr>
+                <w:rFonts w:ascii="SimSun" w:eastAsia="SimSun" w:hAnsi="SimSun" w:hint="eastAsia"/>
+                <w:color w:val="0D0D0D" w:themeColor="text1" w:themeTint="F2"/>
+                <w:lang w:eastAsia="zh-CN"/>
+              </w:rPr>
+              <w:t>于</w:t>
+            </w:r>
+            <w:r>
+              <w:rPr>
+                <w:rFonts w:ascii="SimSun" w:eastAsia="SimSun" w:hAnsi="SimSun"/>
+                <w:color w:val="0D0D0D" w:themeColor="text1" w:themeTint="F2"/>
+                <w:lang w:eastAsia="zh-CN"/>
+              </w:rPr>
+              <w:t>2017</w:t>
+            </w:r>
+            <w:r>
+              <w:rPr>
+                <w:rFonts w:ascii="SimSun" w:eastAsia="SimSun" w:hAnsi="SimSun" w:hint="eastAsia"/>
+                <w:color w:val="0D0D0D" w:themeColor="text1" w:themeTint="F2"/>
+                <w:lang w:eastAsia="zh-CN"/>
+              </w:rPr>
+              <w:t>年</w:t>
+            </w:r>
+            <w:r>
+              <w:rPr>
+                <w:rFonts w:ascii="SimSun" w:eastAsia="SimSun" w:hAnsi="SimSun"/>
+                <w:color w:val="0D0D0D" w:themeColor="text1" w:themeTint="F2"/>
+                <w:lang w:eastAsia="zh-CN"/>
+              </w:rPr>
               <w:t>12</w:t>
             </w:r>
             <w:r>
               <w:rPr>
                 <w:rFonts w:ascii="SimSun" w:eastAsia="SimSun" w:hAnsi="SimSun" w:hint="eastAsia"/>
+                <w:color w:val="0D0D0D" w:themeColor="text1" w:themeTint="F2"/>
                 <w:lang w:eastAsia="zh-CN"/>
               </w:rPr>
               <w:t>月</w:t>
             </w:r>
-          </w:p>
-          <w:p>
-            <w:r>
-              <w:t>[</w:t>
-            </w:r>
-            <w:r>
-              <w:rPr>
-                <w:rFonts w:ascii="SimSun" w:eastAsia="SimSun" w:hAnsi="SimSun" w:hint="eastAsia"/>
-                <w:lang w:eastAsia="zh-CN"/>
-              </w:rPr>
-              <w:t>根据用户需求，使用H</w:t>
-            </w:r>
-            <w:r>
-              <w:rPr>
-                <w:rFonts w:ascii="SimSun" w:eastAsia="SimSun" w:hAnsi="SimSun"/>
-                <w:lang w:eastAsia="zh-CN"/>
-              </w:rPr>
-              <w:t>TML</w:t>
-            </w:r>
-            <w:r>
-              <w:rPr>
-                <w:rFonts w:ascii="SimSun" w:eastAsia="SimSun" w:hAnsi="SimSun" w:hint="eastAsia"/>
-                <w:lang w:eastAsia="zh-CN"/>
-              </w:rPr>
-              <w:t>5</w:t>
-            </w:r>
-            <w:r>
-              <w:rPr>
-                <w:rFonts w:ascii="SimSun" w:eastAsia="SimSun" w:hAnsi="SimSun"/>
-                <w:lang w:eastAsia="zh-CN"/>
-              </w:rPr>
-              <w:t>/CSS</w:t>
-            </w:r>
-            <w:proofErr w:type="gramStart"/>
-            <w:r>
-              <w:rPr>
-                <w:rFonts w:ascii="SimSun" w:eastAsia="SimSun" w:hAnsi="SimSun" w:hint="eastAsia"/>
-                <w:lang w:eastAsia="zh-CN"/>
-              </w:rPr>
-              <w:t>3</w:t>
-            </w:r>
-            <w:r>
-              <w:rPr>
-                <w:rFonts w:ascii="SimSun" w:eastAsia="SimSun" w:hAnsi="SimSun"/>
-                <w:lang w:eastAsia="zh-CN"/>
-              </w:rPr>
-              <w:t>,JS</w:t>
-            </w:r>
-            <w:proofErr w:type="gramEnd"/>
-            <w:r>
-              <w:rPr>
-                <w:rFonts w:ascii="SimSun" w:eastAsia="SimSun" w:hAnsi="SimSun"/>
-                <w:lang w:eastAsia="zh-CN"/>
-              </w:rPr>
-              <w:t>,JQUARY,AJAX,JSON,ASP.NET</w:t>
-            </w:r>
-            <w:r>
-              <w:rPr>
-                <w:rFonts w:ascii="SimSun" w:eastAsia="SimSun" w:hAnsi="SimSun" w:hint="eastAsia"/>
-                <w:lang w:eastAsia="zh-CN"/>
-              </w:rPr>
-              <w:t>等开发其指定功能和</w:t>
-            </w:r>
-            <w:r>
-              <w:rPr>
-                <w:rFonts w:ascii="SimSun" w:eastAsia="SimSun" w:hAnsi="SimSun"/>
-                <w:lang w:eastAsia="zh-CN"/>
-              </w:rPr>
-              <w:t>UI</w:t>
-            </w:r>
-            <w:r>
-              <w:rPr>
-                <w:rFonts w:ascii="SimSun" w:eastAsia="SimSun" w:hAnsi="SimSun" w:hint="eastAsia"/>
-                <w:lang w:eastAsia="zh-CN"/>
-              </w:rPr>
-              <w:t>，并根据需求变动及时反馈修改</w:t>
-            </w:r>
-            <w:r>
-              <w:t>]</w:t>
-            </w:r>
-          </w:p>
-          <w:p/>
-          <w:p>
-            <w:pPr>
-              <w:pStyle w:val="Heading4"/>
-            </w:pPr>
-            <w:r>
-              <w:rPr>
-                <w:rFonts w:ascii="SimSun" w:eastAsia="SimSun" w:hAnsi="SimSun" w:hint="eastAsia"/>
-                <w:lang w:eastAsia="zh-CN"/>
-              </w:rPr>
-              <w:t>学校系统开发</w:t>
-            </w:r>
-          </w:p>
-          <w:p>
-            <w:pPr>
-              <w:pStyle w:val="Date"/>
-            </w:pPr>
-            <w:r>
-              <w:rPr>
-                <w:rFonts w:ascii="SimSun" w:eastAsia="SimSun" w:hAnsi="SimSun" w:hint="eastAsia"/>
-                <w:lang w:eastAsia="zh-CN"/>
-              </w:rPr>
-              <w:t>201</w:t>
-            </w:r>
-            <w:r>
-              <w:rPr>
-                <w:rFonts w:ascii="SimSun" w:eastAsia="SimSun" w:hAnsi="SimSun" w:hint="eastAsia"/>
-                <w:lang w:eastAsia="zh-CN"/>
-              </w:rPr>
-              <w:t>8</w:t>
-            </w:r>
-            <w:r>
-              <w:rPr>
-                <w:rFonts w:ascii="SimSun" w:eastAsia="SimSun" w:hAnsi="SimSun" w:hint="eastAsia"/>
-                <w:lang w:eastAsia="zh-CN"/>
-              </w:rPr>
-              <w:t>年</w:t>
-            </w:r>
-            <w:r>
-              <w:rPr>
-                <w:rFonts w:ascii="SimSun" w:eastAsia="SimSun" w:hAnsi="SimSun" w:hint="eastAsia"/>
-                <w:lang w:eastAsia="zh-CN"/>
-              </w:rPr>
-              <w:t>3</w:t>
-            </w:r>
-            <w:r>
-              <w:rPr>
-                <w:rFonts w:ascii="SimSun" w:eastAsia="SimSun" w:hAnsi="SimSun" w:hint="eastAsia"/>
-                <w:lang w:eastAsia="zh-CN"/>
-              </w:rPr>
-              <w:t>月</w:t>
-            </w:r>
-            <w:r>
+            <w:r>
+              <w:rPr>
+                <w:rFonts w:ascii="SimSun" w:eastAsia="SimSun" w:hAnsi="SimSun"/>
+                <w:color w:val="0D0D0D" w:themeColor="text1" w:themeTint="F2"/>
+                <w:lang w:eastAsia="zh-CN"/>
+              </w:rPr>
               <w:t xml:space="preserve"> </w:t>
             </w:r>
             <w:r>
-              <w:t>–</w:t>
-            </w:r>
-            <w:r>
-              <w:t xml:space="preserve"> </w:t>
-            </w:r>
-            <w:r>
-              <w:rPr>
-                <w:rFonts w:ascii="SimSun" w:eastAsia="SimSun" w:hAnsi="SimSun" w:hint="eastAsia"/>
-                <w:lang w:eastAsia="zh-CN"/>
-              </w:rPr>
-              <w:t>7</w:t>
-            </w:r>
-            <w:r>
-              <w:rPr>
-                <w:rFonts w:ascii="SimSun" w:eastAsia="SimSun" w:hAnsi="SimSun" w:hint="eastAsia"/>
-                <w:lang w:eastAsia="zh-CN"/>
-              </w:rPr>
-              <w:t>月</w:t>
-            </w:r>
-          </w:p>
-          <w:p>
-            <w:pPr>
-              <w:rPr>
-                <w:rFonts w:ascii="SimSun" w:eastAsia="SimSun" w:hAnsi="SimSun"/>
-                <w:lang w:eastAsia="zh-CN"/>
-              </w:rPr>
-            </w:pPr>
-            <w:r>
-              <w:rPr>
-                <w:rFonts w:ascii="SimSun" w:eastAsia="SimSun" w:hAnsi="SimSun" w:hint="eastAsia"/>
-                <w:lang w:eastAsia="zh-CN"/>
-              </w:rPr>
-              <w:t>[</w:t>
-            </w:r>
-            <w:r>
-              <w:rPr>
-                <w:rFonts w:ascii="SimSun" w:eastAsia="SimSun" w:hAnsi="SimSun" w:hint="eastAsia"/>
-                <w:lang w:eastAsia="zh-CN"/>
-              </w:rPr>
-              <w:t>开发</w:t>
-            </w:r>
-            <w:r>
-              <w:rPr>
-                <w:rFonts w:ascii="SimSun" w:eastAsia="SimSun" w:hAnsi="SimSun" w:hint="eastAsia"/>
-                <w:lang w:eastAsia="zh-CN"/>
-              </w:rPr>
-              <w:t>用户和管理员</w:t>
-            </w:r>
-            <w:r>
-              <w:rPr>
-                <w:rFonts w:ascii="SimSun" w:eastAsia="SimSun" w:hAnsi="SimSun" w:hint="eastAsia"/>
-                <w:lang w:eastAsia="zh-CN"/>
-              </w:rPr>
-              <w:t>的不同权限下的登陆，选课，变更，搜索，互动等功能，工作人员和学生信息等的数据库的开发和部署，脚本语言使用的是PHP]</w:t>
-            </w:r>
-          </w:p>
-          <w:p>
-            <w:pPr>
-              <w:rPr>
-                <w:rFonts w:ascii="SimSun" w:eastAsia="SimSun" w:hAnsi="SimSun"/>
-                <w:lang w:eastAsia="zh-CN"/>
-              </w:rPr>
-            </w:pPr>
-          </w:p>
-          <w:p>
-            <w:pPr>
-              <w:pStyle w:val="Heading4"/>
-            </w:pPr>
-            <w:r>
-              <w:rPr>
-                <w:rFonts w:ascii="SimSun" w:eastAsia="SimSun" w:hAnsi="SimSun" w:hint="eastAsia"/>
-                <w:lang w:eastAsia="zh-CN"/>
-              </w:rPr>
-              <w:t>数据挖掘项目</w:t>
-            </w:r>
-          </w:p>
-          <w:p>
-            <w:pPr>
-              <w:pStyle w:val="Date"/>
-            </w:pPr>
-            <w:r>
-              <w:rPr>
-                <w:rFonts w:ascii="SimSun" w:eastAsia="SimSun" w:hAnsi="SimSun" w:hint="eastAsia"/>
-                <w:lang w:eastAsia="zh-CN"/>
-              </w:rPr>
-              <w:t>2018年3月</w:t>
-            </w:r>
-            <w:r>
-              <w:t xml:space="preserve"> </w:t>
-            </w:r>
-            <w:r>
-              <w:t>–</w:t>
-            </w:r>
-            <w:r>
-              <w:t xml:space="preserve"> </w:t>
-            </w:r>
-            <w:r>
-              <w:rPr>
-                <w:rFonts w:ascii="SimSun" w:eastAsia="SimSun" w:hAnsi="SimSun" w:hint="eastAsia"/>
-                <w:lang w:eastAsia="zh-CN"/>
-              </w:rPr>
-              <w:t>12月</w:t>
-            </w:r>
-          </w:p>
-          <w:p>
-            <w:pPr>
-              <w:rPr>
-                <w:rFonts w:ascii="SimSun" w:eastAsia="SimSun" w:hAnsi="SimSun"/>
-                <w:lang w:eastAsia="zh-CN"/>
-              </w:rPr>
-            </w:pPr>
-            <w:r>
-              <w:rPr>
-                <w:rFonts w:ascii="SimSun" w:eastAsia="SimSun" w:hAnsi="SimSun" w:hint="eastAsia"/>
-                <w:lang w:eastAsia="zh-CN"/>
-              </w:rPr>
-              <w:t>[该项目的数据集是英国殖民期运送到澳大利亚的犯人信息，由于记录的格式不统一以及信息保存过程中的遗失破损，该项目的目的是帮助历史学家建立一个模型来预测</w:t>
-            </w:r>
-            <w:r>
-              <w:rPr>
-                <w:rFonts w:ascii="SimSun" w:eastAsia="SimSun" w:hAnsi="SimSun" w:hint="eastAsia"/>
-                <w:lang w:eastAsia="zh-CN"/>
-              </w:rPr>
-              <w:t>这些囚犯的流放地点。最终，</w:t>
-            </w:r>
-            <w:r>
-              <w:rPr>
-                <w:rFonts w:ascii="SimSun" w:eastAsia="SimSun" w:hAnsi="SimSun"/>
-                <w:lang w:eastAsia="zh-CN"/>
-              </w:rPr>
-              <w:t>hold-out</w:t>
-            </w:r>
-            <w:r>
-              <w:rPr>
-                <w:rFonts w:ascii="SimSun" w:eastAsia="SimSun" w:hAnsi="SimSun" w:hint="eastAsia"/>
-                <w:lang w:eastAsia="zh-CN"/>
-              </w:rPr>
-              <w:t>验证获得的模型预测率高达8</w:t>
-            </w:r>
-            <w:r>
-              <w:rPr>
-                <w:rFonts w:ascii="SimSun" w:eastAsia="SimSun" w:hAnsi="SimSun" w:hint="eastAsia"/>
-                <w:lang w:eastAsia="zh-CN"/>
-              </w:rPr>
-              <w:t>7</w:t>
-            </w:r>
-            <w:r>
-              <w:rPr>
-                <w:rFonts w:ascii="SimSun" w:eastAsia="SimSun" w:hAnsi="SimSun" w:hint="eastAsia"/>
-                <w:lang w:eastAsia="zh-CN"/>
-              </w:rPr>
-              <w:t>%]</w:t>
-            </w:r>
-          </w:p>
-          <w:p>
-            <w:pPr>
-              <w:rPr>
-                <w:rFonts w:ascii="SimSun" w:eastAsia="SimSun" w:hAnsi="SimSun"/>
-                <w:lang w:eastAsia="zh-CN"/>
-              </w:rPr>
-            </w:pPr>
-          </w:p>
-          <w:p>
-            <w:pPr>
-              <w:pStyle w:val="Heading4"/>
-              <w:rPr>
-                <w:rFonts w:ascii="SimSun" w:eastAsia="SimSun" w:hAnsi="SimSun"/>
-                <w:lang w:eastAsia="zh-CN"/>
-              </w:rPr>
-            </w:pPr>
-            <w:r>
-              <w:rPr>
-                <w:rFonts w:ascii="SimSun" w:eastAsia="SimSun" w:hAnsi="SimSun" w:hint="eastAsia"/>
-                <w:lang w:eastAsia="zh-CN"/>
-              </w:rPr>
-              <w:t>医院信息安全项目</w:t>
-            </w:r>
-          </w:p>
-          <w:p>
-            <w:pPr>
-              <w:rPr>
-                <w:rFonts w:ascii="SimSun" w:eastAsia="SimSun" w:hAnsi="SimSun"/>
-                <w:lang w:eastAsia="zh-CN"/>
-              </w:rPr>
-            </w:pPr>
-            <w:r>
-              <w:rPr>
-                <w:rFonts w:ascii="SimSun" w:eastAsia="SimSun" w:hAnsi="SimSun" w:hint="eastAsia"/>
-                <w:lang w:eastAsia="zh-CN"/>
-              </w:rPr>
-              <w:t>2018年9月</w:t>
-            </w:r>
-            <w:r>
-              <w:rPr>
-                <w:rFonts w:ascii="SimSun" w:eastAsia="SimSun" w:hAnsi="SimSun" w:hint="eastAsia"/>
-                <w:lang w:eastAsia="zh-CN"/>
-              </w:rPr>
-              <w:t xml:space="preserve"> </w:t>
-            </w:r>
+              <w:rPr>
+                <w:rFonts w:ascii="SimSun" w:eastAsia="SimSun" w:hAnsi="SimSun" w:hint="eastAsia"/>
+                <w:color w:val="0D0D0D" w:themeColor="text1" w:themeTint="F2"/>
+                <w:lang w:eastAsia="zh-CN"/>
+              </w:rPr>
+              <w:t>至</w:t>
+            </w:r>
+            <w:r>
+              <w:rPr>
+                <w:rFonts w:ascii="SimSun" w:eastAsia="SimSun" w:hAnsi="SimSun"/>
+                <w:color w:val="0D0D0D" w:themeColor="text1" w:themeTint="F2"/>
+                <w:lang w:eastAsia="zh-CN"/>
+              </w:rPr>
+              <w:t xml:space="preserve"> 2018</w:t>
+            </w:r>
+            <w:r>
+              <w:rPr>
+                <w:rFonts w:ascii="SimSun" w:eastAsia="SimSun" w:hAnsi="SimSun" w:hint="eastAsia"/>
+                <w:color w:val="0D0D0D" w:themeColor="text1" w:themeTint="F2"/>
+                <w:lang w:eastAsia="zh-CN"/>
+              </w:rPr>
+              <w:t>年十一月在</w:t>
+            </w:r>
+            <w:r>
+              <w:rPr>
+                <w:rFonts w:ascii="SimSun" w:eastAsia="SimSun" w:hAnsi="SimSun"/>
+                <w:color w:val="0D0D0D" w:themeColor="text1" w:themeTint="F2"/>
+                <w:lang w:eastAsia="zh-CN"/>
+              </w:rPr>
+              <w:t>IBAA</w:t>
+            </w:r>
+            <w:r>
+              <w:rPr>
+                <w:rFonts w:ascii="SimSun" w:eastAsia="SimSun" w:hAnsi="SimSun" w:hint="eastAsia"/>
+                <w:color w:val="0D0D0D" w:themeColor="text1" w:themeTint="F2"/>
+                <w:lang w:eastAsia="zh-CN"/>
+              </w:rPr>
+              <w:t>带薪实习</w:t>
+            </w:r>
+          </w:p>
+          <w:p>
+            <w:pPr>
+              <w:rPr>
+                <w:rFonts w:ascii="SimSun" w:eastAsia="SimSun" w:hAnsi="SimSun"/>
+                <w:color w:val="0D0D0D" w:themeColor="text1" w:themeTint="F2"/>
+                <w:lang w:eastAsia="zh-CN"/>
+              </w:rPr>
+            </w:pPr>
+            <w:r>
+              <w:rPr>
+                <w:rFonts w:ascii="SimSun" w:eastAsia="SimSun" w:hAnsi="SimSun" w:hint="eastAsia"/>
+                <w:color w:val="0D0D0D" w:themeColor="text1" w:themeTint="F2"/>
+                <w:lang w:eastAsia="zh-CN"/>
+              </w:rPr>
+              <w:t>隶属于流通处，负责</w:t>
+            </w:r>
+            <w:r>
+              <w:rPr>
+                <w:rFonts w:ascii="SimSun" w:eastAsia="SimSun" w:hAnsi="SimSun"/>
+                <w:color w:val="0D0D0D" w:themeColor="text1" w:themeTint="F2"/>
+                <w:lang w:eastAsia="zh-CN"/>
+              </w:rPr>
+              <w:t>museum</w:t>
+            </w:r>
+            <w:r>
+              <w:rPr>
+                <w:rFonts w:ascii="SimSun" w:eastAsia="SimSun" w:hAnsi="SimSun" w:hint="eastAsia"/>
+                <w:color w:val="0D0D0D" w:themeColor="text1" w:themeTint="F2"/>
+                <w:lang w:eastAsia="zh-CN"/>
+              </w:rPr>
+              <w:t>的信息整理归档，和货物信息的记录及杂事</w:t>
+            </w:r>
+          </w:p>
+          <w:p>
+            <w:pPr>
+              <w:rPr>
+                <w:rFonts w:ascii="SimSun" w:eastAsia="SimSun" w:hAnsi="SimSun"/>
+                <w:color w:val="0D0D0D" w:themeColor="text1" w:themeTint="F2"/>
+                <w:lang w:eastAsia="zh-CN"/>
+              </w:rPr>
+            </w:pPr>
+          </w:p>
+          <w:p>
+            <w:pPr>
+              <w:rPr>
+                <w:rFonts w:ascii="SimSun" w:eastAsia="SimSun" w:hAnsi="SimSun"/>
+                <w:color w:val="0D0D0D" w:themeColor="text1" w:themeTint="F2"/>
+                <w:lang w:eastAsia="zh-CN"/>
+              </w:rPr>
+            </w:pPr>
             <w:bookmarkStart w:id="0" w:name="_GoBack"/>
             <w:bookmarkEnd w:id="0"/>
-            <w:r>
-              <w:t>–</w:t>
-            </w:r>
-            <w:r>
-              <w:t xml:space="preserve"> </w:t>
-            </w:r>
-            <w:r>
-              <w:rPr>
-                <w:rFonts w:ascii="SimSun" w:eastAsia="SimSun" w:hAnsi="SimSun" w:hint="eastAsia"/>
-                <w:lang w:eastAsia="zh-CN"/>
-              </w:rPr>
-              <w:t>2019年6月</w:t>
-            </w:r>
-          </w:p>
-          <w:p>
-            <w:pPr>
-              <w:rPr>
-                <w:rFonts w:ascii="SimSun" w:eastAsia="SimSun" w:hAnsi="SimSun"/>
-                <w:lang w:eastAsia="zh-CN"/>
-              </w:rPr>
-            </w:pPr>
-            <w:r>
-              <w:rPr>
-                <w:rFonts w:ascii="SimSun" w:eastAsia="SimSun" w:hAnsi="SimSun" w:hint="eastAsia"/>
-                <w:lang w:eastAsia="zh-CN"/>
-              </w:rPr>
-              <w:t>[分布在4个地理位置的G</w:t>
-            </w:r>
-            <w:r>
-              <w:rPr>
-                <w:rFonts w:ascii="SimSun" w:eastAsia="SimSun" w:hAnsi="SimSun"/>
-                <w:lang w:eastAsia="zh-CN"/>
-              </w:rPr>
-              <w:t>P</w:t>
-            </w:r>
-            <w:r>
-              <w:rPr>
-                <w:rFonts w:ascii="SimSun" w:eastAsia="SimSun" w:hAnsi="SimSun" w:hint="eastAsia"/>
-                <w:lang w:eastAsia="zh-CN"/>
-              </w:rPr>
-              <w:t>与医院构建系统的网络架构，和功能测试，服务端压力测试和兼容测试，并写出关于信息安全的报告一篇及漏洞悬赏计划的论文两篇</w:t>
-            </w:r>
-            <w:r>
-              <w:rPr>
-                <w:rFonts w:ascii="SimSun" w:eastAsia="SimSun" w:hAnsi="SimSun" w:hint="eastAsia"/>
-                <w:lang w:eastAsia="zh-CN"/>
-              </w:rPr>
-              <w:t>]</w:t>
-            </w:r>
-          </w:p>
-          <w:p/>
-          <w:p>
-            <w:pPr>
-              <w:pStyle w:val="Heading2"/>
-              <w:rPr>
-                <w:rFonts w:ascii="SimSun" w:eastAsia="SimSun" w:hAnsi="SimSun"/>
-                <w:lang w:eastAsia="zh-CN"/>
-              </w:rPr>
-            </w:pPr>
-            <w:r>
-              <w:rPr>
-                <w:rFonts w:ascii="SimSun" w:eastAsia="SimSun" w:hAnsi="SimSun" w:hint="eastAsia"/>
-                <w:lang w:eastAsia="zh-CN"/>
-              </w:rPr>
-              <w:t>相关技能</w:t>
-            </w:r>
-          </w:p>
-          <w:p>
-            <w:pPr>
-              <w:rPr>
-                <w:rFonts w:ascii="SimSun" w:eastAsia="SimSun" w:hAnsi="SimSun"/>
-                <w:color w:val="0D0D0D" w:themeColor="text1" w:themeTint="F2"/>
-                <w:lang w:eastAsia="zh-CN"/>
-              </w:rPr>
-            </w:pPr>
-            <w:r>
-              <w:rPr>
-                <w:rFonts w:ascii="SimSun" w:eastAsia="SimSun" w:hAnsi="SimSun" w:hint="eastAsia"/>
-                <w:color w:val="0D0D0D" w:themeColor="text1" w:themeTint="F2"/>
-                <w:lang w:eastAsia="zh-CN"/>
-              </w:rPr>
-              <w:t>熟悉</w:t>
-            </w:r>
-            <w:r>
-              <w:rPr>
-                <w:rFonts w:ascii="SimSun" w:eastAsia="SimSun" w:hAnsi="SimSun" w:hint="eastAsia"/>
-                <w:color w:val="0D0D0D" w:themeColor="text1" w:themeTint="F2"/>
-                <w:lang w:eastAsia="zh-CN"/>
-              </w:rPr>
-              <w:t>Python，R，PHP</w:t>
-            </w:r>
-            <w:r>
-              <w:rPr>
-                <w:rFonts w:ascii="SimSun" w:eastAsia="SimSun" w:hAnsi="SimSun" w:hint="eastAsia"/>
-                <w:color w:val="0D0D0D" w:themeColor="text1" w:themeTint="F2"/>
-                <w:lang w:eastAsia="zh-CN"/>
-              </w:rPr>
-              <w:t>，</w:t>
-            </w:r>
-            <w:r>
-              <w:rPr>
-                <w:rFonts w:ascii="SimSun" w:eastAsia="SimSun" w:hAnsi="SimSun"/>
-                <w:color w:val="0D0D0D" w:themeColor="text1" w:themeTint="F2"/>
-                <w:lang w:eastAsia="zh-CN"/>
-              </w:rPr>
-              <w:t>S</w:t>
-            </w:r>
-            <w:r>
-              <w:rPr>
-                <w:rFonts w:ascii="SimSun" w:eastAsia="SimSun" w:hAnsi="SimSun" w:hint="eastAsia"/>
-                <w:color w:val="0D0D0D" w:themeColor="text1" w:themeTint="F2"/>
-                <w:lang w:eastAsia="zh-CN"/>
-              </w:rPr>
-              <w:t>ql</w:t>
-            </w:r>
-          </w:p>
-          <w:p>
-            <w:pPr>
-              <w:rPr>
-                <w:rFonts w:ascii="SimSun" w:eastAsia="SimSun" w:hAnsi="SimSun"/>
-                <w:color w:val="0D0D0D" w:themeColor="text1" w:themeTint="F2"/>
-                <w:lang w:eastAsia="zh-CN"/>
-              </w:rPr>
-            </w:pPr>
-            <w:r>
-              <w:rPr>
-                <w:rFonts w:ascii="SimSun" w:eastAsia="SimSun" w:hAnsi="SimSun" w:hint="eastAsia"/>
-                <w:color w:val="0D0D0D" w:themeColor="text1" w:themeTint="F2"/>
-                <w:lang w:eastAsia="zh-CN"/>
-              </w:rPr>
-              <w:t>熟悉fiddler</w:t>
-            </w:r>
-          </w:p>
-          <w:p>
-            <w:pPr>
-              <w:rPr>
-                <w:rFonts w:ascii="SimSun" w:eastAsia="SimSun" w:hAnsi="SimSun"/>
-                <w:color w:val="0D0D0D" w:themeColor="text1" w:themeTint="F2"/>
-                <w:lang w:eastAsia="zh-CN"/>
-              </w:rPr>
-            </w:pPr>
-            <w:r>
-              <w:rPr>
-                <w:rFonts w:ascii="SimSun" w:eastAsia="SimSun" w:hAnsi="SimSun" w:hint="eastAsia"/>
-                <w:color w:val="0D0D0D" w:themeColor="text1" w:themeTint="F2"/>
-                <w:lang w:eastAsia="zh-CN"/>
-              </w:rPr>
-              <w:t>熟悉关联</w:t>
-            </w:r>
-            <w:r>
-              <w:rPr>
-                <w:rFonts w:ascii="SimSun" w:eastAsia="SimSun" w:hAnsi="SimSun" w:hint="eastAsia"/>
-                <w:color w:val="0D0D0D" w:themeColor="text1" w:themeTint="F2"/>
-                <w:lang w:eastAsia="zh-CN"/>
-              </w:rPr>
-              <w:t>分析，</w:t>
-            </w:r>
-            <w:r>
-              <w:rPr>
-                <w:rFonts w:ascii="SimSun" w:eastAsia="SimSun" w:hAnsi="SimSun" w:hint="eastAsia"/>
-                <w:color w:val="0D0D0D" w:themeColor="text1" w:themeTint="F2"/>
-                <w:lang w:eastAsia="zh-CN"/>
-              </w:rPr>
-              <w:t>A</w:t>
-            </w:r>
-            <w:r>
-              <w:rPr>
-                <w:rFonts w:ascii="SimSun" w:eastAsia="SimSun" w:hAnsi="SimSun"/>
-                <w:color w:val="0D0D0D" w:themeColor="text1" w:themeTint="F2"/>
-                <w:lang w:eastAsia="zh-CN"/>
-              </w:rPr>
-              <w:t>NN</w:t>
-            </w:r>
-            <w:r>
-              <w:rPr>
-                <w:rFonts w:ascii="SimSun" w:eastAsia="SimSun" w:hAnsi="SimSun" w:hint="eastAsia"/>
-                <w:color w:val="0D0D0D" w:themeColor="text1" w:themeTint="F2"/>
-                <w:lang w:eastAsia="zh-CN"/>
-              </w:rPr>
-              <w:t>，G</w:t>
-            </w:r>
-            <w:r>
-              <w:rPr>
-                <w:rFonts w:ascii="SimSun" w:eastAsia="SimSun" w:hAnsi="SimSun"/>
-                <w:color w:val="0D0D0D" w:themeColor="text1" w:themeTint="F2"/>
-                <w:lang w:eastAsia="zh-CN"/>
-              </w:rPr>
-              <w:t>AN</w:t>
-            </w:r>
-          </w:p>
-          <w:p>
-            <w:pPr>
-              <w:rPr>
-                <w:rFonts w:ascii="SimSun" w:eastAsia="SimSun" w:hAnsi="SimSun"/>
-                <w:color w:val="0D0D0D" w:themeColor="text1" w:themeTint="F2"/>
-                <w:lang w:eastAsia="zh-CN"/>
-              </w:rPr>
-            </w:pPr>
-          </w:p>
-          <w:p>
-            <w:pPr>
-              <w:rPr>
-                <w:rFonts w:ascii="SimSun" w:eastAsia="SimSun" w:hAnsi="SimSun"/>
-                <w:color w:val="0D0D0D" w:themeColor="text1" w:themeTint="F2"/>
-                <w:lang w:eastAsia="zh-CN"/>
-              </w:rPr>
-            </w:pPr>
           </w:p>
           <w:p>
             <w:pPr>
@@ -1060,7 +1102,7 @@
       </w:pPr>
     </w:p>
     <w:sectPr>
-      <w:headerReference w:type="default" r:id="rId10"/>
+      <w:headerReference w:type="default" r:id="rId11"/>
       <w:pgSz w:w="12240" w:h="15840"/>
       <w:pgMar w:top="720" w:right="720" w:bottom="720" w:left="720" w:header="720" w:footer="720" w:gutter="0"/>
       <w:cols w:space="720"/>
@@ -2279,20 +2321,20 @@
 </file>
 
 <file path=customXml/item1.xml><?xml version="1.0" encoding="utf-8"?>
+<p:properties xmlns:p="http://schemas.microsoft.com/office/2006/metadata/properties" xmlns:xsi="http://www.w3.org/2001/XMLSchema-instance" xmlns:pc="http://schemas.microsoft.com/office/infopath/2007/PartnerControls">
+  <documentManagement>
+    <MediaServiceKeyPoints xmlns="71af3243-3dd4-4a8d-8c0d-dd76da1f02a5" xsi:nil="true"/>
+  </documentManagement>
+</p:properties>
+</file>
+
+<file path=customXml/item2.xml><?xml version="1.0" encoding="utf-8"?>
 <?mso-contentType ?>
 <FormTemplates xmlns="http://schemas.microsoft.com/sharepoint/v3/contenttype/forms">
   <Display>DocumentLibraryForm</Display>
   <Edit>DocumentLibraryForm</Edit>
   <New>DocumentLibraryForm</New>
 </FormTemplates>
-</file>
-
-<file path=customXml/item2.xml><?xml version="1.0" encoding="utf-8"?>
-<p:properties xmlns:p="http://schemas.microsoft.com/office/2006/metadata/properties" xmlns:xsi="http://www.w3.org/2001/XMLSchema-instance" xmlns:pc="http://schemas.microsoft.com/office/infopath/2007/PartnerControls">
-  <documentManagement>
-    <MediaServiceKeyPoints xmlns="71af3243-3dd4-4a8d-8c0d-dd76da1f02a5" xsi:nil="true"/>
-  </documentManagement>
-</p:properties>
 </file>
 
 <file path=customXml/item3.xml><?xml version="1.0" encoding="utf-8"?>
@@ -2507,19 +2549,19 @@
 </file>
 
 <file path=customXml/itemProps1.xml><?xml version="1.0" encoding="utf-8"?>
-<ds:datastoreItem xmlns:ds="http://schemas.openxmlformats.org/officeDocument/2006/customXml" ds:itemID="{18506A0D-4821-47C2-BD9B-CACF27C6B108}">
+<ds:datastoreItem xmlns:ds="http://schemas.openxmlformats.org/officeDocument/2006/customXml" ds:itemID="{DD14EC26-251D-443A-AF4F-B15D0F3B0F84}">
   <ds:schemaRefs>
-    <ds:schemaRef ds:uri="http://schemas.microsoft.com/sharepoint/v3/contenttype/forms"/>
+    <ds:schemaRef ds:uri="http://schemas.microsoft.com/office/2006/metadata/properties"/>
+    <ds:schemaRef ds:uri="http://schemas.microsoft.com/office/infopath/2007/PartnerControls"/>
+    <ds:schemaRef ds:uri="71af3243-3dd4-4a8d-8c0d-dd76da1f02a5"/>
   </ds:schemaRefs>
 </ds:datastoreItem>
 </file>
 
 <file path=customXml/itemProps2.xml><?xml version="1.0" encoding="utf-8"?>
-<ds:datastoreItem xmlns:ds="http://schemas.openxmlformats.org/officeDocument/2006/customXml" ds:itemID="{DD14EC26-251D-443A-AF4F-B15D0F3B0F84}">
+<ds:datastoreItem xmlns:ds="http://schemas.openxmlformats.org/officeDocument/2006/customXml" ds:itemID="{18506A0D-4821-47C2-BD9B-CACF27C6B108}">
   <ds:schemaRefs>
-    <ds:schemaRef ds:uri="http://schemas.microsoft.com/office/2006/metadata/properties"/>
-    <ds:schemaRef ds:uri="http://schemas.microsoft.com/office/infopath/2007/PartnerControls"/>
-    <ds:schemaRef ds:uri="71af3243-3dd4-4a8d-8c0d-dd76da1f02a5"/>
+    <ds:schemaRef ds:uri="http://schemas.microsoft.com/sharepoint/v3/contenttype/forms"/>
   </ds:schemaRefs>
 </ds:datastoreItem>
 </file>

</xml_diff>

<commit_message>
Site updated: 2019-08-28 11:42:11
</commit_message>
<xml_diff>
--- a/download/zi.docx
+++ b/download/zi.docx
@@ -827,246 +827,287 @@
                 <w:color w:val="0D0D0D" w:themeColor="text1" w:themeTint="F2"/>
                 <w:lang w:eastAsia="zh-CN"/>
               </w:rPr>
-              <w:t>熟悉关联</w:t>
-            </w:r>
-            <w:r>
-              <w:rPr>
-                <w:rFonts w:ascii="SimSun" w:eastAsia="SimSun" w:hAnsi="SimSun" w:hint="eastAsia"/>
-                <w:color w:val="0D0D0D" w:themeColor="text1" w:themeTint="F2"/>
-                <w:lang w:eastAsia="zh-CN"/>
-              </w:rPr>
-              <w:t>分析，</w:t>
-            </w:r>
-            <w:r>
-              <w:rPr>
-                <w:rFonts w:ascii="SimSun" w:eastAsia="SimSun" w:hAnsi="SimSun" w:hint="eastAsia"/>
-                <w:color w:val="0D0D0D" w:themeColor="text1" w:themeTint="F2"/>
-                <w:lang w:eastAsia="zh-CN"/>
-              </w:rPr>
-              <w:t>A</w:t>
-            </w:r>
-            <w:r>
-              <w:rPr>
-                <w:rFonts w:ascii="SimSun" w:eastAsia="SimSun" w:hAnsi="SimSun"/>
-                <w:color w:val="0D0D0D" w:themeColor="text1" w:themeTint="F2"/>
-                <w:lang w:eastAsia="zh-CN"/>
-              </w:rPr>
-              <w:t>NN</w:t>
-            </w:r>
-            <w:r>
-              <w:rPr>
-                <w:rFonts w:ascii="SimSun" w:eastAsia="SimSun" w:hAnsi="SimSun" w:hint="eastAsia"/>
-                <w:color w:val="0D0D0D" w:themeColor="text1" w:themeTint="F2"/>
-                <w:lang w:eastAsia="zh-CN"/>
-              </w:rPr>
-              <w:t>，G</w:t>
-            </w:r>
-            <w:r>
-              <w:rPr>
-                <w:rFonts w:ascii="SimSun" w:eastAsia="SimSun" w:hAnsi="SimSun"/>
-                <w:color w:val="0D0D0D" w:themeColor="text1" w:themeTint="F2"/>
-                <w:lang w:eastAsia="zh-CN"/>
-              </w:rPr>
-              <w:t>AN</w:t>
-            </w:r>
-          </w:p>
-          <w:p>
-            <w:pPr>
-              <w:rPr>
-                <w:rFonts w:ascii="SimSun" w:eastAsia="SimSun" w:hAnsi="SimSun"/>
-                <w:color w:val="0D0D0D" w:themeColor="text1" w:themeTint="F2"/>
-                <w:lang w:eastAsia="zh-CN"/>
-              </w:rPr>
-            </w:pPr>
-          </w:p>
-          <w:p>
-            <w:pPr>
-              <w:rPr>
-                <w:rFonts w:ascii="SimSun" w:eastAsia="SimSun" w:hAnsi="SimSun"/>
-                <w:color w:val="0D0D0D" w:themeColor="text1" w:themeTint="F2"/>
-                <w:lang w:eastAsia="zh-CN"/>
-              </w:rPr>
-            </w:pPr>
-          </w:p>
-          <w:p>
-            <w:pPr>
-              <w:rPr>
-                <w:rFonts w:ascii="SimSun" w:eastAsia="SimSun" w:hAnsi="SimSun"/>
-                <w:color w:val="0D0D0D" w:themeColor="text1" w:themeTint="F2"/>
-                <w:lang w:eastAsia="zh-CN"/>
-              </w:rPr>
-            </w:pPr>
-          </w:p>
-          <w:p>
-            <w:pPr>
-              <w:rPr>
-                <w:rFonts w:ascii="SimSun" w:eastAsia="SimSun" w:hAnsi="SimSun"/>
-                <w:b/>
-                <w:color w:val="0D0D0D" w:themeColor="text1" w:themeTint="F2"/>
-                <w:sz w:val="22"/>
-                <w:lang w:eastAsia="zh-CN"/>
-              </w:rPr>
-            </w:pPr>
-            <w:r>
-              <w:rPr>
-                <w:rFonts w:ascii="SimSun" w:eastAsia="SimSun" w:hAnsi="SimSun" w:hint="eastAsia"/>
-                <w:b/>
-                <w:color w:val="0D0D0D" w:themeColor="text1" w:themeTint="F2"/>
-                <w:sz w:val="22"/>
-                <w:lang w:eastAsia="zh-CN"/>
-              </w:rPr>
-              <w:t>实习经历：</w:t>
-            </w:r>
-          </w:p>
-          <w:p>
-            <w:pPr>
-              <w:rPr>
-                <w:rFonts w:ascii="SimSun" w:eastAsia="SimSun" w:hAnsi="SimSun"/>
-                <w:color w:val="0D0D0D" w:themeColor="text1" w:themeTint="F2"/>
-                <w:lang w:eastAsia="zh-CN"/>
-              </w:rPr>
-            </w:pPr>
-            <w:r>
-              <w:rPr>
-                <w:rFonts w:ascii="SimSun" w:eastAsia="SimSun" w:hAnsi="SimSun" w:hint="eastAsia"/>
-                <w:color w:val="0D0D0D" w:themeColor="text1" w:themeTint="F2"/>
-                <w:lang w:eastAsia="zh-CN"/>
-              </w:rPr>
-              <w:t>于</w:t>
-            </w:r>
-            <w:r>
-              <w:rPr>
-                <w:rFonts w:ascii="SimSun" w:eastAsia="SimSun" w:hAnsi="SimSun"/>
-                <w:color w:val="0D0D0D" w:themeColor="text1" w:themeTint="F2"/>
-                <w:lang w:eastAsia="zh-CN"/>
-              </w:rPr>
-              <w:t>2017</w:t>
-            </w:r>
-            <w:r>
-              <w:rPr>
-                <w:rFonts w:ascii="SimSun" w:eastAsia="SimSun" w:hAnsi="SimSun" w:hint="eastAsia"/>
-                <w:color w:val="0D0D0D" w:themeColor="text1" w:themeTint="F2"/>
-                <w:lang w:eastAsia="zh-CN"/>
-              </w:rPr>
-              <w:t>年</w:t>
-            </w:r>
-            <w:r>
-              <w:rPr>
-                <w:rFonts w:ascii="SimSun" w:eastAsia="SimSun" w:hAnsi="SimSun"/>
-                <w:color w:val="0D0D0D" w:themeColor="text1" w:themeTint="F2"/>
-                <w:lang w:eastAsia="zh-CN"/>
-              </w:rPr>
-              <w:t>12</w:t>
-            </w:r>
-            <w:r>
-              <w:rPr>
-                <w:rFonts w:ascii="SimSun" w:eastAsia="SimSun" w:hAnsi="SimSun" w:hint="eastAsia"/>
-                <w:color w:val="0D0D0D" w:themeColor="text1" w:themeTint="F2"/>
-                <w:lang w:eastAsia="zh-CN"/>
-              </w:rPr>
-              <w:t>月</w:t>
-            </w:r>
-            <w:r>
-              <w:rPr>
-                <w:rFonts w:ascii="SimSun" w:eastAsia="SimSun" w:hAnsi="SimSun"/>
-                <w:color w:val="0D0D0D" w:themeColor="text1" w:themeTint="F2"/>
-                <w:lang w:eastAsia="zh-CN"/>
-              </w:rPr>
-              <w:t xml:space="preserve"> </w:t>
-            </w:r>
-            <w:r>
-              <w:rPr>
-                <w:rFonts w:ascii="SimSun" w:eastAsia="SimSun" w:hAnsi="SimSun" w:hint="eastAsia"/>
-                <w:color w:val="0D0D0D" w:themeColor="text1" w:themeTint="F2"/>
-                <w:lang w:eastAsia="zh-CN"/>
-              </w:rPr>
-              <w:t>至</w:t>
-            </w:r>
-            <w:r>
-              <w:rPr>
-                <w:rFonts w:ascii="SimSun" w:eastAsia="SimSun" w:hAnsi="SimSun"/>
-                <w:color w:val="0D0D0D" w:themeColor="text1" w:themeTint="F2"/>
-                <w:lang w:eastAsia="zh-CN"/>
-              </w:rPr>
-              <w:t xml:space="preserve"> 2018</w:t>
-            </w:r>
-            <w:r>
-              <w:rPr>
-                <w:rFonts w:ascii="SimSun" w:eastAsia="SimSun" w:hAnsi="SimSun" w:hint="eastAsia"/>
-                <w:color w:val="0D0D0D" w:themeColor="text1" w:themeTint="F2"/>
-                <w:lang w:eastAsia="zh-CN"/>
-              </w:rPr>
-              <w:t>年十一月在</w:t>
-            </w:r>
-            <w:r>
-              <w:rPr>
-                <w:rFonts w:ascii="SimSun" w:eastAsia="SimSun" w:hAnsi="SimSun"/>
-                <w:color w:val="0D0D0D" w:themeColor="text1" w:themeTint="F2"/>
-                <w:lang w:eastAsia="zh-CN"/>
-              </w:rPr>
-              <w:t>IBAA</w:t>
-            </w:r>
-            <w:r>
-              <w:rPr>
-                <w:rFonts w:ascii="SimSun" w:eastAsia="SimSun" w:hAnsi="SimSun" w:hint="eastAsia"/>
-                <w:color w:val="0D0D0D" w:themeColor="text1" w:themeTint="F2"/>
-                <w:lang w:eastAsia="zh-CN"/>
-              </w:rPr>
-              <w:t>带薪实习</w:t>
-            </w:r>
-          </w:p>
-          <w:p>
-            <w:pPr>
-              <w:rPr>
-                <w:rFonts w:ascii="SimSun" w:eastAsia="SimSun" w:hAnsi="SimSun"/>
-                <w:color w:val="0D0D0D" w:themeColor="text1" w:themeTint="F2"/>
-                <w:lang w:eastAsia="zh-CN"/>
-              </w:rPr>
-            </w:pPr>
-            <w:r>
-              <w:rPr>
-                <w:rFonts w:ascii="SimSun" w:eastAsia="SimSun" w:hAnsi="SimSun" w:hint="eastAsia"/>
-                <w:color w:val="0D0D0D" w:themeColor="text1" w:themeTint="F2"/>
-                <w:lang w:eastAsia="zh-CN"/>
-              </w:rPr>
-              <w:t>隶属于流通处，负责</w:t>
-            </w:r>
-            <w:r>
-              <w:rPr>
-                <w:rFonts w:ascii="SimSun" w:eastAsia="SimSun" w:hAnsi="SimSun"/>
-                <w:color w:val="0D0D0D" w:themeColor="text1" w:themeTint="F2"/>
-                <w:lang w:eastAsia="zh-CN"/>
-              </w:rPr>
-              <w:t>museum</w:t>
-            </w:r>
-            <w:r>
-              <w:rPr>
-                <w:rFonts w:ascii="SimSun" w:eastAsia="SimSun" w:hAnsi="SimSun" w:hint="eastAsia"/>
-                <w:color w:val="0D0D0D" w:themeColor="text1" w:themeTint="F2"/>
-                <w:lang w:eastAsia="zh-CN"/>
-              </w:rPr>
-              <w:t>的信息整理归档，和货物信息的记录及杂事</w:t>
-            </w:r>
-          </w:p>
-          <w:p>
-            <w:pPr>
-              <w:rPr>
-                <w:rFonts w:ascii="SimSun" w:eastAsia="SimSun" w:hAnsi="SimSun"/>
-                <w:color w:val="0D0D0D" w:themeColor="text1" w:themeTint="F2"/>
-                <w:lang w:eastAsia="zh-CN"/>
-              </w:rPr>
-            </w:pPr>
-          </w:p>
-          <w:p>
-            <w:pPr>
-              <w:rPr>
-                <w:rFonts w:ascii="SimSun" w:eastAsia="SimSun" w:hAnsi="SimSun"/>
-                <w:color w:val="0D0D0D" w:themeColor="text1" w:themeTint="F2"/>
-                <w:lang w:eastAsia="zh-CN"/>
-              </w:rPr>
-            </w:pPr>
+              <w:t>使用过</w:t>
+            </w:r>
+            <w:r>
+              <w:rPr>
+                <w:rFonts w:ascii="SimSun" w:eastAsia="SimSun" w:hAnsi="SimSun"/>
+                <w:color w:val="0D0D0D" w:themeColor="text1" w:themeTint="F2"/>
+                <w:lang w:eastAsia="zh-CN"/>
+              </w:rPr>
+              <w:t>Hadoop/Hbase/Spark/Hive</w:t>
+            </w:r>
+            <w:r>
+              <w:rPr>
+                <w:rFonts w:ascii="SimSun" w:eastAsia="SimSun" w:hAnsi="SimSun" w:hint="eastAsia"/>
+                <w:color w:val="0D0D0D" w:themeColor="text1" w:themeTint="F2"/>
+                <w:lang w:eastAsia="zh-CN"/>
+              </w:rPr>
+              <w:t>，</w:t>
+            </w:r>
+            <w:r>
+              <w:rPr>
+                <w:rFonts w:ascii="SimSun" w:eastAsia="SimSun" w:hAnsi="SimSun"/>
+                <w:color w:val="0D0D0D" w:themeColor="text1" w:themeTint="F2"/>
+                <w:lang w:eastAsia="zh-CN"/>
+              </w:rPr>
+              <w:t>pig</w:t>
+            </w:r>
             <w:bookmarkStart w:id="0" w:name="_GoBack"/>
             <w:bookmarkEnd w:id="0"/>
+          </w:p>
+          <w:p>
+            <w:pPr>
+              <w:rPr>
+                <w:rFonts w:ascii="SimSun" w:eastAsia="SimSun" w:hAnsi="SimSun"/>
+                <w:color w:val="0D0D0D" w:themeColor="text1" w:themeTint="F2"/>
+                <w:lang w:eastAsia="zh-CN"/>
+              </w:rPr>
+            </w:pPr>
+            <w:r>
+              <w:rPr>
+                <w:rFonts w:ascii="SimSun" w:eastAsia="SimSun" w:hAnsi="SimSun" w:hint="eastAsia"/>
+                <w:color w:val="0D0D0D" w:themeColor="text1" w:themeTint="F2"/>
+                <w:lang w:eastAsia="zh-CN"/>
+              </w:rPr>
+              <w:t>熟悉关联</w:t>
+            </w:r>
+            <w:r>
+              <w:rPr>
+                <w:rFonts w:ascii="SimSun" w:eastAsia="SimSun" w:hAnsi="SimSun" w:hint="eastAsia"/>
+                <w:color w:val="0D0D0D" w:themeColor="text1" w:themeTint="F2"/>
+                <w:lang w:eastAsia="zh-CN"/>
+              </w:rPr>
+              <w:t>分析，</w:t>
+            </w:r>
+            <w:r>
+              <w:rPr>
+                <w:rFonts w:ascii="SimSun" w:eastAsia="SimSun" w:hAnsi="SimSun" w:hint="eastAsia"/>
+                <w:color w:val="0D0D0D" w:themeColor="text1" w:themeTint="F2"/>
+                <w:lang w:eastAsia="zh-CN"/>
+              </w:rPr>
+              <w:t>A</w:t>
+            </w:r>
+            <w:r>
+              <w:rPr>
+                <w:rFonts w:ascii="SimSun" w:eastAsia="SimSun" w:hAnsi="SimSun"/>
+                <w:color w:val="0D0D0D" w:themeColor="text1" w:themeTint="F2"/>
+                <w:lang w:eastAsia="zh-CN"/>
+              </w:rPr>
+              <w:t>NN</w:t>
+            </w:r>
+            <w:r>
+              <w:rPr>
+                <w:rFonts w:ascii="SimSun" w:eastAsia="SimSun" w:hAnsi="SimSun" w:hint="eastAsia"/>
+                <w:color w:val="0D0D0D" w:themeColor="text1" w:themeTint="F2"/>
+                <w:lang w:eastAsia="zh-CN"/>
+              </w:rPr>
+              <w:t>，G</w:t>
+            </w:r>
+            <w:r>
+              <w:rPr>
+                <w:rFonts w:ascii="SimSun" w:eastAsia="SimSun" w:hAnsi="SimSun"/>
+                <w:color w:val="0D0D0D" w:themeColor="text1" w:themeTint="F2"/>
+                <w:lang w:eastAsia="zh-CN"/>
+              </w:rPr>
+              <w:t>AN</w:t>
+            </w:r>
+          </w:p>
+          <w:p>
+            <w:pPr>
+              <w:rPr>
+                <w:rFonts w:ascii="SimSun" w:eastAsia="SimSun" w:hAnsi="SimSun"/>
+                <w:color w:val="0D0D0D" w:themeColor="text1" w:themeTint="F2"/>
+                <w:lang w:eastAsia="zh-CN"/>
+              </w:rPr>
+            </w:pPr>
+          </w:p>
+          <w:p>
+            <w:pPr>
+              <w:rPr>
+                <w:rFonts w:ascii="SimSun" w:eastAsia="SimSun" w:hAnsi="SimSun"/>
+                <w:color w:val="0D0D0D" w:themeColor="text1" w:themeTint="F2"/>
+                <w:lang w:eastAsia="zh-CN"/>
+              </w:rPr>
+            </w:pPr>
+          </w:p>
+          <w:p>
+            <w:pPr>
+              <w:rPr>
+                <w:rFonts w:ascii="SimSun" w:eastAsia="SimSun" w:hAnsi="SimSun"/>
+                <w:color w:val="0D0D0D" w:themeColor="text1" w:themeTint="F2"/>
+                <w:lang w:eastAsia="zh-CN"/>
+              </w:rPr>
+            </w:pPr>
+          </w:p>
+          <w:p>
+            <w:pPr>
+              <w:rPr>
+                <w:rFonts w:ascii="SimSun" w:eastAsia="SimSun" w:hAnsi="SimSun"/>
+                <w:b/>
+                <w:color w:val="0D0D0D" w:themeColor="text1" w:themeTint="F2"/>
+                <w:sz w:val="22"/>
+                <w:lang w:eastAsia="zh-CN"/>
+              </w:rPr>
+            </w:pPr>
+            <w:r>
+              <w:rPr>
+                <w:rFonts w:ascii="SimSun" w:eastAsia="SimSun" w:hAnsi="SimSun" w:hint="eastAsia"/>
+                <w:b/>
+                <w:color w:val="0D0D0D" w:themeColor="text1" w:themeTint="F2"/>
+                <w:sz w:val="22"/>
+                <w:lang w:eastAsia="zh-CN"/>
+              </w:rPr>
+              <w:t>实习经历：</w:t>
+            </w:r>
+          </w:p>
+          <w:p>
+            <w:pPr>
+              <w:rPr>
+                <w:rFonts w:ascii="SimSun" w:eastAsia="SimSun" w:hAnsi="SimSun"/>
+                <w:color w:val="0D0D0D" w:themeColor="text1" w:themeTint="F2"/>
+                <w:lang w:eastAsia="zh-CN"/>
+              </w:rPr>
+            </w:pPr>
+            <w:r>
+              <w:rPr>
+                <w:rFonts w:ascii="SimSun" w:eastAsia="SimSun" w:hAnsi="SimSun" w:hint="eastAsia"/>
+                <w:color w:val="0D0D0D" w:themeColor="text1" w:themeTint="F2"/>
+                <w:lang w:eastAsia="zh-CN"/>
+              </w:rPr>
+              <w:t>于</w:t>
+            </w:r>
+            <w:r>
+              <w:rPr>
+                <w:rFonts w:ascii="SimSun" w:eastAsia="SimSun" w:hAnsi="SimSun"/>
+                <w:color w:val="0D0D0D" w:themeColor="text1" w:themeTint="F2"/>
+                <w:lang w:eastAsia="zh-CN"/>
+              </w:rPr>
+              <w:t>2017</w:t>
+            </w:r>
+            <w:r>
+              <w:rPr>
+                <w:rFonts w:ascii="SimSun" w:eastAsia="SimSun" w:hAnsi="SimSun" w:hint="eastAsia"/>
+                <w:color w:val="0D0D0D" w:themeColor="text1" w:themeTint="F2"/>
+                <w:lang w:eastAsia="zh-CN"/>
+              </w:rPr>
+              <w:t>年</w:t>
+            </w:r>
+            <w:r>
+              <w:rPr>
+                <w:rFonts w:ascii="SimSun" w:eastAsia="SimSun" w:hAnsi="SimSun"/>
+                <w:color w:val="0D0D0D" w:themeColor="text1" w:themeTint="F2"/>
+                <w:lang w:eastAsia="zh-CN"/>
+              </w:rPr>
+              <w:t>12</w:t>
+            </w:r>
+            <w:r>
+              <w:rPr>
+                <w:rFonts w:ascii="SimSun" w:eastAsia="SimSun" w:hAnsi="SimSun" w:hint="eastAsia"/>
+                <w:color w:val="0D0D0D" w:themeColor="text1" w:themeTint="F2"/>
+                <w:lang w:eastAsia="zh-CN"/>
+              </w:rPr>
+              <w:t>月</w:t>
+            </w:r>
+            <w:r>
+              <w:rPr>
+                <w:rFonts w:ascii="SimSun" w:eastAsia="SimSun" w:hAnsi="SimSun"/>
+                <w:color w:val="0D0D0D" w:themeColor="text1" w:themeTint="F2"/>
+                <w:lang w:eastAsia="zh-CN"/>
+              </w:rPr>
+              <w:t xml:space="preserve"> </w:t>
+            </w:r>
+            <w:r>
+              <w:rPr>
+                <w:rFonts w:ascii="SimSun" w:eastAsia="SimSun" w:hAnsi="SimSun" w:hint="eastAsia"/>
+                <w:color w:val="0D0D0D" w:themeColor="text1" w:themeTint="F2"/>
+                <w:lang w:eastAsia="zh-CN"/>
+              </w:rPr>
+              <w:t>至</w:t>
+            </w:r>
+            <w:r>
+              <w:rPr>
+                <w:rFonts w:ascii="SimSun" w:eastAsia="SimSun" w:hAnsi="SimSun"/>
+                <w:color w:val="0D0D0D" w:themeColor="text1" w:themeTint="F2"/>
+                <w:lang w:eastAsia="zh-CN"/>
+              </w:rPr>
+              <w:t xml:space="preserve"> 2018</w:t>
+            </w:r>
+            <w:r>
+              <w:rPr>
+                <w:rFonts w:ascii="SimSun" w:eastAsia="SimSun" w:hAnsi="SimSun" w:hint="eastAsia"/>
+                <w:color w:val="0D0D0D" w:themeColor="text1" w:themeTint="F2"/>
+                <w:lang w:eastAsia="zh-CN"/>
+              </w:rPr>
+              <w:t>年十一月在</w:t>
+            </w:r>
+            <w:r>
+              <w:rPr>
+                <w:rFonts w:ascii="SimSun" w:eastAsia="SimSun" w:hAnsi="SimSun"/>
+                <w:color w:val="0D0D0D" w:themeColor="text1" w:themeTint="F2"/>
+                <w:lang w:eastAsia="zh-CN"/>
+              </w:rPr>
+              <w:t>IBAA</w:t>
+            </w:r>
+            <w:r>
+              <w:rPr>
+                <w:rFonts w:ascii="SimSun" w:eastAsia="SimSun" w:hAnsi="SimSun" w:hint="eastAsia"/>
+                <w:color w:val="0D0D0D" w:themeColor="text1" w:themeTint="F2"/>
+                <w:lang w:eastAsia="zh-CN"/>
+              </w:rPr>
+              <w:t>带薪实习</w:t>
+            </w:r>
+          </w:p>
+          <w:p>
+            <w:pPr>
+              <w:rPr>
+                <w:rFonts w:ascii="SimSun" w:eastAsia="SimSun" w:hAnsi="SimSun"/>
+                <w:color w:val="0D0D0D" w:themeColor="text1" w:themeTint="F2"/>
+                <w:lang w:eastAsia="zh-CN"/>
+              </w:rPr>
+            </w:pPr>
+            <w:r>
+              <w:rPr>
+                <w:rFonts w:ascii="SimSun" w:eastAsia="SimSun" w:hAnsi="SimSun" w:hint="eastAsia"/>
+                <w:color w:val="0D0D0D" w:themeColor="text1" w:themeTint="F2"/>
+                <w:lang w:eastAsia="zh-CN"/>
+              </w:rPr>
+              <w:t>隶属于流通处，负责</w:t>
+            </w:r>
+            <w:r>
+              <w:rPr>
+                <w:rFonts w:ascii="SimSun" w:eastAsia="SimSun" w:hAnsi="SimSun"/>
+                <w:color w:val="0D0D0D" w:themeColor="text1" w:themeTint="F2"/>
+                <w:lang w:eastAsia="zh-CN"/>
+              </w:rPr>
+              <w:t>museum</w:t>
+            </w:r>
+            <w:r>
+              <w:rPr>
+                <w:rFonts w:ascii="SimSun" w:eastAsia="SimSun" w:hAnsi="SimSun" w:hint="eastAsia"/>
+                <w:color w:val="0D0D0D" w:themeColor="text1" w:themeTint="F2"/>
+                <w:lang w:eastAsia="zh-CN"/>
+              </w:rPr>
+              <w:t>的信息整理归档，和货物信息的记录及杂事</w:t>
+            </w:r>
+          </w:p>
+          <w:p>
+            <w:pPr>
+              <w:rPr>
+                <w:rFonts w:ascii="SimSun" w:eastAsia="SimSun" w:hAnsi="SimSun"/>
+                <w:color w:val="0D0D0D" w:themeColor="text1" w:themeTint="F2"/>
+                <w:lang w:eastAsia="zh-CN"/>
+              </w:rPr>
+            </w:pPr>
+          </w:p>
+          <w:p>
+            <w:pPr>
+              <w:rPr>
+                <w:rFonts w:ascii="SimSun" w:eastAsia="SimSun" w:hAnsi="SimSun"/>
+                <w:color w:val="0D0D0D" w:themeColor="text1" w:themeTint="F2"/>
+                <w:lang w:eastAsia="zh-CN"/>
+              </w:rPr>
+            </w:pPr>
           </w:p>
           <w:p>
             <w:pPr>
@@ -2321,23 +2362,6 @@
 </file>
 
 <file path=customXml/item1.xml><?xml version="1.0" encoding="utf-8"?>
-<p:properties xmlns:p="http://schemas.microsoft.com/office/2006/metadata/properties" xmlns:xsi="http://www.w3.org/2001/XMLSchema-instance" xmlns:pc="http://schemas.microsoft.com/office/infopath/2007/PartnerControls">
-  <documentManagement>
-    <MediaServiceKeyPoints xmlns="71af3243-3dd4-4a8d-8c0d-dd76da1f02a5" xsi:nil="true"/>
-  </documentManagement>
-</p:properties>
-</file>
-
-<file path=customXml/item2.xml><?xml version="1.0" encoding="utf-8"?>
-<?mso-contentType ?>
-<FormTemplates xmlns="http://schemas.microsoft.com/sharepoint/v3/contenttype/forms">
-  <Display>DocumentLibraryForm</Display>
-  <Edit>DocumentLibraryForm</Edit>
-  <New>DocumentLibraryForm</New>
-</FormTemplates>
-</file>
-
-<file path=customXml/item3.xml><?xml version="1.0" encoding="utf-8"?>
 <ct:contentTypeSchema xmlns:ct="http://schemas.microsoft.com/office/2006/metadata/contentType" xmlns:ma="http://schemas.microsoft.com/office/2006/metadata/properties/metaAttributes" ct:_="" ma:_="" ma:contentTypeName="Document" ma:contentTypeID="0x01010079F111ED35F8CC479449609E8A0923A6" ma:contentTypeVersion="11" ma:contentTypeDescription="Create a new document." ma:contentTypeScope="" ma:versionID="1c2eb7a32e66fb6e4260f3771546a5e2">
   <xsd:schema xmlns:xsd="http://www.w3.org/2001/XMLSchema" xmlns:xs="http://www.w3.org/2001/XMLSchema" xmlns:p="http://schemas.microsoft.com/office/2006/metadata/properties" xmlns:ns2="71af3243-3dd4-4a8d-8c0d-dd76da1f02a5" xmlns:ns3="16c05727-aa75-4e4a-9b5f-8a80a1165891" targetNamespace="http://schemas.microsoft.com/office/2006/metadata/properties" ma:root="true" ma:fieldsID="04e1f6479c48b08974ba73b5ca973489" ns2:_="" ns3:_="">
     <xsd:import namespace="71af3243-3dd4-4a8d-8c0d-dd76da1f02a5"/>
@@ -2548,25 +2572,24 @@
 </ct:contentTypeSchema>
 </file>
 
-<file path=customXml/itemProps1.xml><?xml version="1.0" encoding="utf-8"?>
-<ds:datastoreItem xmlns:ds="http://schemas.openxmlformats.org/officeDocument/2006/customXml" ds:itemID="{DD14EC26-251D-443A-AF4F-B15D0F3B0F84}">
-  <ds:schemaRefs>
-    <ds:schemaRef ds:uri="http://schemas.microsoft.com/office/2006/metadata/properties"/>
-    <ds:schemaRef ds:uri="http://schemas.microsoft.com/office/infopath/2007/PartnerControls"/>
-    <ds:schemaRef ds:uri="71af3243-3dd4-4a8d-8c0d-dd76da1f02a5"/>
-  </ds:schemaRefs>
-</ds:datastoreItem>
+<file path=customXml/item2.xml><?xml version="1.0" encoding="utf-8"?>
+<?mso-contentType ?>
+<FormTemplates xmlns="http://schemas.microsoft.com/sharepoint/v3/contenttype/forms">
+  <Display>DocumentLibraryForm</Display>
+  <Edit>DocumentLibraryForm</Edit>
+  <New>DocumentLibraryForm</New>
+</FormTemplates>
 </file>
 
-<file path=customXml/itemProps2.xml><?xml version="1.0" encoding="utf-8"?>
-<ds:datastoreItem xmlns:ds="http://schemas.openxmlformats.org/officeDocument/2006/customXml" ds:itemID="{18506A0D-4821-47C2-BD9B-CACF27C6B108}">
-  <ds:schemaRefs>
-    <ds:schemaRef ds:uri="http://schemas.microsoft.com/sharepoint/v3/contenttype/forms"/>
-  </ds:schemaRefs>
-</ds:datastoreItem>
+<file path=customXml/item3.xml><?xml version="1.0" encoding="utf-8"?>
+<p:properties xmlns:p="http://schemas.microsoft.com/office/2006/metadata/properties" xmlns:xsi="http://www.w3.org/2001/XMLSchema-instance" xmlns:pc="http://schemas.microsoft.com/office/infopath/2007/PartnerControls">
+  <documentManagement>
+    <MediaServiceKeyPoints xmlns="71af3243-3dd4-4a8d-8c0d-dd76da1f02a5" xsi:nil="true"/>
+  </documentManagement>
+</p:properties>
 </file>
 
-<file path=customXml/itemProps3.xml><?xml version="1.0" encoding="utf-8"?>
+<file path=customXml/itemProps1.xml><?xml version="1.0" encoding="utf-8"?>
 <ds:datastoreItem xmlns:ds="http://schemas.openxmlformats.org/officeDocument/2006/customXml" ds:itemID="{8143E149-BD72-41A7-8F13-AF59DE30D6FA}">
   <ds:schemaRefs>
     <ds:schemaRef ds:uri="http://schemas.microsoft.com/office/2006/metadata/contentType"/>
@@ -2583,4 +2606,22 @@
     <ds:schemaRef ds:uri="http://schemas.microsoft.com/internal/obd"/>
   </ds:schemaRefs>
 </ds:datastoreItem>
+</file>
+
+<file path=customXml/itemProps2.xml><?xml version="1.0" encoding="utf-8"?>
+<ds:datastoreItem xmlns:ds="http://schemas.openxmlformats.org/officeDocument/2006/customXml" ds:itemID="{18506A0D-4821-47C2-BD9B-CACF27C6B108}">
+  <ds:schemaRefs>
+    <ds:schemaRef ds:uri="http://schemas.microsoft.com/sharepoint/v3/contenttype/forms"/>
+  </ds:schemaRefs>
+</ds:datastoreItem>
+</file>
+
+<file path=customXml/itemProps3.xml><?xml version="1.0" encoding="utf-8"?>
+<ds:datastoreItem xmlns:ds="http://schemas.openxmlformats.org/officeDocument/2006/customXml" ds:itemID="{DD14EC26-251D-443A-AF4F-B15D0F3B0F84}">
+  <ds:schemaRefs>
+    <ds:schemaRef ds:uri="http://schemas.microsoft.com/office/2006/metadata/properties"/>
+    <ds:schemaRef ds:uri="http://schemas.microsoft.com/office/infopath/2007/PartnerControls"/>
+    <ds:schemaRef ds:uri="71af3243-3dd4-4a8d-8c0d-dd76da1f02a5"/>
+  </ds:schemaRefs>
+</ds:datastoreItem>
 </file>
</xml_diff>

<commit_message>
Site updated: 2019-09-26 17:18:01
</commit_message>
<xml_diff>
--- a/download/zi.docx
+++ b/download/zi.docx
@@ -175,96 +175,46 @@
             </w:pPr>
             <w:r>
               <w:rPr>
-                <w:rFonts w:ascii="SimSun" w:eastAsia="SimSun" w:hAnsi="SimSun" w:hint="eastAsia"/>
-                <w:lang w:eastAsia="zh-CN"/>
-              </w:rPr>
-              <w:t>2019年7月23号伍论贡毕业的I</w:t>
-            </w:r>
-            <w:r>
-              <w:rPr>
-                <w:rFonts w:ascii="SimSun" w:eastAsia="SimSun" w:hAnsi="SimSun"/>
-                <w:lang w:eastAsia="zh-CN"/>
-              </w:rPr>
-              <w:t>T</w:t>
-            </w:r>
-            <w:r>
-              <w:rPr>
-                <w:rFonts w:ascii="SimSun" w:eastAsia="SimSun" w:hAnsi="SimSun" w:hint="eastAsia"/>
-                <w:lang w:eastAsia="zh-CN"/>
-              </w:rPr>
-              <w:t>研究生。主修企业网络方向，被</w:t>
-            </w:r>
-            <w:r>
-              <w:rPr>
-                <w:rFonts w:ascii="SimSun" w:eastAsia="SimSun" w:hAnsi="SimSun" w:hint="eastAsia"/>
-                <w:lang w:eastAsia="zh-CN"/>
-              </w:rPr>
-              <w:t>要求以</w:t>
-            </w:r>
-            <w:r>
-              <w:rPr>
-                <w:rFonts w:ascii="SimSun" w:eastAsia="SimSun" w:hAnsi="SimSun" w:hint="eastAsia"/>
-                <w:lang w:eastAsia="zh-CN"/>
-              </w:rPr>
-              <w:t>全栈工程师</w:t>
-            </w:r>
-            <w:r>
-              <w:rPr>
-                <w:rFonts w:ascii="SimSun" w:eastAsia="SimSun" w:hAnsi="SimSun" w:hint="eastAsia"/>
-                <w:lang w:eastAsia="zh-CN"/>
-              </w:rPr>
-              <w:t>为</w:t>
-            </w:r>
-            <w:r>
-              <w:rPr>
-                <w:rFonts w:ascii="SimSun" w:eastAsia="SimSun" w:hAnsi="SimSun" w:hint="eastAsia"/>
-                <w:lang w:eastAsia="zh-CN"/>
-              </w:rPr>
-              <w:t>标准，系统的学习了从前端网页到后端服务器的开发，数据库的开发和使用，</w:t>
-            </w:r>
-            <w:r>
-              <w:rPr>
-                <w:rFonts w:ascii="SimSun" w:eastAsia="SimSun" w:hAnsi="SimSun" w:hint="eastAsia"/>
-                <w:lang w:eastAsia="zh-CN"/>
-              </w:rPr>
-              <w:t>信息安全及测试，</w:t>
-            </w:r>
-            <w:r>
-              <w:rPr>
-                <w:rFonts w:ascii="SimSun" w:eastAsia="SimSun" w:hAnsi="SimSun" w:hint="eastAsia"/>
-                <w:lang w:eastAsia="zh-CN"/>
-              </w:rPr>
-              <w:t>主流的分布式计算框架</w:t>
-            </w:r>
-            <w:r>
-              <w:rPr>
-                <w:rFonts w:ascii="SimSun" w:eastAsia="SimSun" w:hAnsi="SimSun" w:hint="eastAsia"/>
-                <w:lang w:eastAsia="zh-CN"/>
-              </w:rPr>
-              <w:t>使用</w:t>
-            </w:r>
-            <w:r>
-              <w:rPr>
-                <w:rFonts w:ascii="SimSun" w:eastAsia="SimSun" w:hAnsi="SimSun" w:hint="eastAsia"/>
-                <w:lang w:eastAsia="zh-CN"/>
-              </w:rPr>
-              <w:t>，和</w:t>
-            </w:r>
-            <w:r>
-              <w:rPr>
-                <w:rFonts w:ascii="SimSun" w:eastAsia="SimSun" w:hAnsi="SimSun" w:hint="eastAsia"/>
-                <w:lang w:eastAsia="zh-CN"/>
-              </w:rPr>
-              <w:t>数据挖掘相关的分类聚类算法。</w:t>
-            </w:r>
-          </w:p>
-          <w:p>
-            <w:pPr>
-              <w:rPr>
-                <w:rFonts w:ascii="SimSun" w:eastAsia="SimSun" w:hAnsi="SimSun"/>
-                <w:lang w:eastAsia="zh-CN"/>
-              </w:rPr>
-            </w:pPr>
+                <w:rFonts w:ascii="SimSun" w:eastAsia="SimSun" w:hAnsi="SimSun"/>
+                <w:lang w:eastAsia="zh-CN"/>
+              </w:rPr>
+              <w:t>UOW (</w:t>
+            </w:r>
+            <w:r>
+              <w:rPr>
+                <w:rFonts w:ascii="SimSun" w:eastAsia="SimSun" w:hAnsi="SimSun" w:hint="eastAsia"/>
+                <w:lang w:eastAsia="zh-CN"/>
+              </w:rPr>
+              <w:t>伍论贡大学</w:t>
+            </w:r>
+            <w:r>
+              <w:rPr>
+                <w:rFonts w:ascii="SimSun" w:eastAsia="SimSun" w:hAnsi="SimSun"/>
+                <w:lang w:eastAsia="zh-CN"/>
+              </w:rPr>
+              <w:t>)</w:t>
+            </w:r>
+            <w:r>
+              <w:rPr>
+                <w:rFonts w:ascii="SimSun" w:eastAsia="SimSun" w:hAnsi="SimSun" w:hint="eastAsia"/>
+                <w:lang w:eastAsia="zh-CN"/>
+              </w:rPr>
+              <w:t>的应届</w:t>
+            </w:r>
+            <w:r>
+              <w:rPr>
+                <w:rFonts w:ascii="SimSun" w:eastAsia="SimSun" w:hAnsi="SimSun"/>
+                <w:lang w:eastAsia="zh-CN"/>
+              </w:rPr>
+              <w:t>IT</w:t>
+            </w:r>
+            <w:r>
+              <w:rPr>
+                <w:rFonts w:ascii="SimSun" w:eastAsia="SimSun" w:hAnsi="SimSun" w:hint="eastAsia"/>
+                <w:lang w:eastAsia="zh-CN"/>
+              </w:rPr>
+              <w:t>研究生，主修企业网络方向，被要求以全栈工程师为标准，系统的学习了从前端网页到后端服务器的开发，数据库的开发和使用，信息安全及测试，主流的分布式计算框架使用，和数据挖掘相关的分类聚类算法。</w:t>
+            </w:r>
           </w:p>
           <w:p>
             <w:pPr>
@@ -358,38 +308,56 @@
                 <w:lang w:eastAsia="zh-CN"/>
               </w:rPr>
             </w:pPr>
-            <w:r>
-              <w:rPr>
-                <w:rFonts w:ascii="SimSun" w:eastAsia="SimSun" w:hAnsi="SimSun" w:hint="eastAsia"/>
-                <w:lang w:eastAsia="zh-CN"/>
-              </w:rPr>
-              <w:t>352021150@qq.com</w:t>
-            </w:r>
-          </w:p>
-          <w:p/>
-          <w:p/>
-          <w:p/>
-          <w:p>
-            <w:r>
-              <w:rPr>
-                <w:rFonts w:ascii="SimSun" w:eastAsia="SimSun" w:hAnsi="SimSun" w:hint="eastAsia"/>
-                <w:lang w:eastAsia="zh-CN"/>
-              </w:rPr>
-              <w:t>博客：</w:t>
-            </w:r>
-          </w:p>
-          <w:p>
             <w:hyperlink r:id="rId10" w:history="1">
               <w:r>
                 <w:rPr>
                   <w:rStyle w:val="Hyperlink"/>
+                  <w:rFonts w:ascii="SimSun" w:eastAsia="SimSun" w:hAnsi="SimSun"/>
+                  <w:lang w:eastAsia="zh-CN"/>
                 </w:rPr>
-                <w:t>https://xiejiaoonline.github.io</w:t>
+                <w:t>irisxie7@gmail.com</w:t>
               </w:r>
             </w:hyperlink>
           </w:p>
           <w:p/>
           <w:p/>
+          <w:p/>
+          <w:p>
+            <w:r>
+              <w:rPr>
+                <w:rFonts w:ascii="SimSun" w:eastAsia="SimSun" w:hAnsi="SimSun" w:hint="eastAsia"/>
+                <w:lang w:eastAsia="zh-CN"/>
+              </w:rPr>
+              <w:t>博客：</w:t>
+            </w:r>
+          </w:p>
+          <w:p>
+            <w:hyperlink r:id="rId11" w:history="1">
+              <w:r>
+                <w:rPr>
+                  <w:rStyle w:val="Hyperlink"/>
+                </w:rPr>
+                <w:t>https://</w:t>
+              </w:r>
+              <w:r>
+                <w:rPr>
+                  <w:rStyle w:val="Hyperlink"/>
+                </w:rPr>
+                <w:t>x</w:t>
+              </w:r>
+              <w:r>
+                <w:rPr>
+                  <w:rStyle w:val="Hyperlink"/>
+                </w:rPr>
+                <w:t>iejiaoonline.github.io</w:t>
+              </w:r>
+            </w:hyperlink>
+          </w:p>
+          <w:p/>
+          <w:p>
+            <w:bookmarkStart w:id="0" w:name="_GoBack"/>
+            <w:bookmarkEnd w:id="0"/>
+          </w:p>
         </w:tc>
         <w:tc>
           <w:tcPr>
@@ -582,7 +550,14 @@
                 <w:rFonts w:ascii="SimSun" w:eastAsia="SimSun" w:hAnsi="SimSun" w:hint="eastAsia"/>
                 <w:lang w:eastAsia="zh-CN"/>
               </w:rPr>
-              <w:t>12月</w:t>
+              <w:t>6</w:t>
+            </w:r>
+            <w:r>
+              <w:rPr>
+                <w:rFonts w:ascii="SimSun" w:eastAsia="SimSun" w:hAnsi="SimSun" w:hint="eastAsia"/>
+                <w:lang w:eastAsia="zh-CN"/>
+              </w:rPr>
+              <w:t>月</w:t>
             </w:r>
           </w:p>
           <w:p>
@@ -810,7 +785,23 @@
                 <w:color w:val="0D0D0D" w:themeColor="text1" w:themeTint="F2"/>
                 <w:lang w:eastAsia="zh-CN"/>
               </w:rPr>
-              <w:t>熟悉fiddler</w:t>
+              <w:t>熟悉</w:t>
+            </w:r>
+            <w:r>
+              <w:rPr>
+                <w:rFonts w:ascii="SimSun" w:eastAsia="SimSun" w:hAnsi="SimSun" w:hint="eastAsia"/>
+                <w:color w:val="0D0D0D" w:themeColor="text1" w:themeTint="F2"/>
+                <w:lang w:eastAsia="zh-CN"/>
+              </w:rPr>
+              <w:t>F</w:t>
+            </w:r>
+            <w:r>
+              <w:rPr>
+                <w:rFonts w:ascii="SimSun" w:eastAsia="SimSun" w:hAnsi="SimSun" w:hint="eastAsia"/>
+                <w:color w:val="0D0D0D" w:themeColor="text1" w:themeTint="F2"/>
+                <w:lang w:eastAsia="zh-CN"/>
+              </w:rPr>
+              <w:t>iddler</w:t>
             </w:r>
           </w:p>
           <w:p>
@@ -853,8 +844,6 @@
               </w:rPr>
               <w:t>pig</w:t>
             </w:r>
-            <w:bookmarkStart w:id="0" w:name="_GoBack"/>
-            <w:bookmarkEnd w:id="0"/>
           </w:p>
           <w:p>
             <w:pPr>
@@ -921,6 +910,78 @@
                 <w:lang w:eastAsia="zh-CN"/>
               </w:rPr>
             </w:pPr>
+            <w:r>
+              <w:rPr>
+                <w:rFonts w:ascii="SimSun" w:eastAsia="SimSun" w:hAnsi="SimSun" w:hint="eastAsia"/>
+                <w:color w:val="0D0D0D" w:themeColor="text1" w:themeTint="F2"/>
+                <w:lang w:eastAsia="zh-CN"/>
+              </w:rPr>
+              <w:t>熟悉系统开发方法论，</w:t>
+            </w:r>
+            <w:r>
+              <w:rPr>
+                <w:rFonts w:ascii="SimSun" w:eastAsia="SimSun" w:hAnsi="SimSun" w:hint="eastAsia"/>
+                <w:color w:val="0D0D0D" w:themeColor="text1" w:themeTint="F2"/>
+                <w:lang w:eastAsia="zh-CN"/>
+              </w:rPr>
+              <w:t>如</w:t>
+            </w:r>
+            <w:r>
+              <w:rPr>
+                <w:rFonts w:ascii="SimSun" w:eastAsia="SimSun" w:hAnsi="SimSun" w:hint="eastAsia"/>
+                <w:color w:val="0D0D0D" w:themeColor="text1" w:themeTint="F2"/>
+                <w:lang w:eastAsia="zh-CN"/>
+              </w:rPr>
+              <w:t>一些</w:t>
+            </w:r>
+            <w:r>
+              <w:rPr>
+                <w:rFonts w:ascii="SimSun" w:eastAsia="SimSun" w:hAnsi="SimSun" w:hint="eastAsia"/>
+                <w:color w:val="0D0D0D" w:themeColor="text1" w:themeTint="F2"/>
+                <w:lang w:eastAsia="zh-CN"/>
+              </w:rPr>
+              <w:t>主流的敏捷方法</w:t>
+            </w:r>
+            <w:r>
+              <w:rPr>
+                <w:rFonts w:ascii="SimSun" w:eastAsia="SimSun" w:hAnsi="SimSun" w:hint="eastAsia"/>
+                <w:color w:val="0D0D0D" w:themeColor="text1" w:themeTint="F2"/>
+                <w:lang w:eastAsia="zh-CN"/>
+              </w:rPr>
+              <w:t>（</w:t>
+            </w:r>
+            <w:r>
+              <w:rPr>
+                <w:rFonts w:ascii="SimSun" w:eastAsia="SimSun" w:hAnsi="SimSun"/>
+                <w:color w:val="0D0D0D" w:themeColor="text1" w:themeTint="F2"/>
+                <w:lang w:eastAsia="zh-CN"/>
+              </w:rPr>
+              <w:t>SCRUM</w:t>
+            </w:r>
+            <w:r>
+              <w:rPr>
+                <w:rFonts w:ascii="SimSun" w:eastAsia="SimSun" w:hAnsi="SimSun" w:hint="eastAsia"/>
+                <w:color w:val="0D0D0D" w:themeColor="text1" w:themeTint="F2"/>
+                <w:lang w:eastAsia="zh-CN"/>
+              </w:rPr>
+              <w:t>、</w:t>
+            </w:r>
+            <w:r>
+              <w:rPr>
+                <w:rFonts w:ascii="SimSun" w:eastAsia="SimSun" w:hAnsi="SimSun"/>
+                <w:color w:val="0D0D0D" w:themeColor="text1" w:themeTint="F2"/>
+                <w:lang w:eastAsia="zh-CN"/>
+              </w:rPr>
+              <w:t>XP</w:t>
+            </w:r>
+            <w:r>
+              <w:rPr>
+                <w:rFonts w:ascii="SimSun" w:eastAsia="SimSun" w:hAnsi="SimSun" w:hint="eastAsia"/>
+                <w:color w:val="0D0D0D" w:themeColor="text1" w:themeTint="F2"/>
+                <w:lang w:eastAsia="zh-CN"/>
+              </w:rPr>
+              <w:t>、探索性测试）</w:t>
+            </w:r>
           </w:p>
           <w:p>
             <w:pPr>
@@ -999,15 +1060,103 @@
                 <w:color w:val="0D0D0D" w:themeColor="text1" w:themeTint="F2"/>
                 <w:lang w:eastAsia="zh-CN"/>
               </w:rPr>
-              <w:t>12</w:t>
-            </w:r>
-            <w:r>
-              <w:rPr>
-                <w:rFonts w:ascii="SimSun" w:eastAsia="SimSun" w:hAnsi="SimSun" w:hint="eastAsia"/>
-                <w:color w:val="0D0D0D" w:themeColor="text1" w:themeTint="F2"/>
-                <w:lang w:eastAsia="zh-CN"/>
-              </w:rPr>
-              <w:t>月</w:t>
+              <w:t>11</w:t>
+            </w:r>
+            <w:r>
+              <w:rPr>
+                <w:rFonts w:ascii="SimSun" w:eastAsia="SimSun" w:hAnsi="SimSun" w:hint="eastAsia"/>
+                <w:color w:val="0D0D0D" w:themeColor="text1" w:themeTint="F2"/>
+                <w:lang w:eastAsia="zh-CN"/>
+              </w:rPr>
+              <w:t>月至</w:t>
+            </w:r>
+            <w:r>
+              <w:rPr>
+                <w:rFonts w:ascii="SimSun" w:eastAsia="SimSun" w:hAnsi="SimSun"/>
+                <w:color w:val="0D0D0D" w:themeColor="text1" w:themeTint="F2"/>
+                <w:lang w:eastAsia="zh-CN"/>
+              </w:rPr>
+              <w:t>2018</w:t>
+            </w:r>
+            <w:r>
+              <w:rPr>
+                <w:rFonts w:ascii="SimSun" w:eastAsia="SimSun" w:hAnsi="SimSun" w:hint="eastAsia"/>
+                <w:color w:val="0D0D0D" w:themeColor="text1" w:themeTint="F2"/>
+                <w:lang w:eastAsia="zh-CN"/>
+              </w:rPr>
+              <w:t>年</w:t>
+            </w:r>
+            <w:r>
+              <w:rPr>
+                <w:rFonts w:ascii="SimSun" w:eastAsia="SimSun" w:hAnsi="SimSun"/>
+                <w:color w:val="0D0D0D" w:themeColor="text1" w:themeTint="F2"/>
+                <w:lang w:eastAsia="zh-CN"/>
+              </w:rPr>
+              <w:t>11</w:t>
+            </w:r>
+            <w:r>
+              <w:rPr>
+                <w:rFonts w:ascii="SimSun" w:eastAsia="SimSun" w:hAnsi="SimSun" w:hint="eastAsia"/>
+                <w:color w:val="0D0D0D" w:themeColor="text1" w:themeTint="F2"/>
+                <w:lang w:eastAsia="zh-CN"/>
+              </w:rPr>
+              <w:t>月在</w:t>
+            </w:r>
+            <w:r>
+              <w:rPr>
+                <w:rFonts w:ascii="SimSun" w:eastAsia="SimSun" w:hAnsi="SimSun"/>
+                <w:color w:val="0D0D0D" w:themeColor="text1" w:themeTint="F2"/>
+                <w:lang w:eastAsia="zh-CN"/>
+              </w:rPr>
+              <w:t>IBAA</w:t>
+            </w:r>
+            <w:r>
+              <w:rPr>
+                <w:rFonts w:ascii="SimSun" w:eastAsia="SimSun" w:hAnsi="SimSun" w:hint="eastAsia"/>
+                <w:color w:val="0D0D0D" w:themeColor="text1" w:themeTint="F2"/>
+                <w:lang w:eastAsia="zh-CN"/>
+              </w:rPr>
+              <w:t>带薪实习一年整（每周两天，一天是法定工资标准，一天是</w:t>
+            </w:r>
+            <w:r>
+              <w:rPr>
+                <w:rFonts w:ascii="SimSun" w:eastAsia="SimSun" w:hAnsi="SimSun"/>
+                <w:color w:val="0D0D0D" w:themeColor="text1" w:themeTint="F2"/>
+                <w:lang w:eastAsia="zh-CN"/>
+              </w:rPr>
+              <w:t>1.5</w:t>
+            </w:r>
+            <w:r>
+              <w:rPr>
+                <w:rFonts w:ascii="SimSun" w:eastAsia="SimSun" w:hAnsi="SimSun" w:hint="eastAsia"/>
+                <w:color w:val="0D0D0D" w:themeColor="text1" w:themeTint="F2"/>
+                <w:lang w:eastAsia="zh-CN"/>
+              </w:rPr>
+              <w:t>倍薪）隶属于流通处，负责货物信息的记录整理，</w:t>
+            </w:r>
+            <w:r>
+              <w:rPr>
+                <w:rFonts w:ascii="SimSun" w:eastAsia="SimSun" w:hAnsi="SimSun"/>
+                <w:color w:val="0D0D0D" w:themeColor="text1" w:themeTint="F2"/>
+                <w:lang w:eastAsia="zh-CN"/>
+              </w:rPr>
+              <w:t>museum</w:t>
+            </w:r>
+            <w:r>
+              <w:rPr>
+                <w:rFonts w:ascii="SimSun" w:eastAsia="SimSun" w:hAnsi="SimSun" w:hint="eastAsia"/>
+                <w:color w:val="0D0D0D" w:themeColor="text1" w:themeTint="F2"/>
+                <w:lang w:eastAsia="zh-CN"/>
+              </w:rPr>
+              <w:t>访客接待，获得毕业后入职的</w:t>
+            </w:r>
+            <w:r>
+              <w:rPr>
+                <w:rFonts w:ascii="SimSun" w:eastAsia="SimSun" w:hAnsi="SimSun"/>
+                <w:color w:val="0D0D0D" w:themeColor="text1" w:themeTint="F2"/>
+                <w:lang w:eastAsia="zh-CN"/>
+              </w:rPr>
+              <w:t>offer</w:t>
             </w:r>
             <w:r>
               <w:rPr>
@@ -1017,88 +1166,6 @@
               </w:rPr>
               <w:t xml:space="preserve"> </w:t>
             </w:r>
-            <w:r>
-              <w:rPr>
-                <w:rFonts w:ascii="SimSun" w:eastAsia="SimSun" w:hAnsi="SimSun" w:hint="eastAsia"/>
-                <w:color w:val="0D0D0D" w:themeColor="text1" w:themeTint="F2"/>
-                <w:lang w:eastAsia="zh-CN"/>
-              </w:rPr>
-              <w:t>至</w:t>
-            </w:r>
-            <w:r>
-              <w:rPr>
-                <w:rFonts w:ascii="SimSun" w:eastAsia="SimSun" w:hAnsi="SimSun"/>
-                <w:color w:val="0D0D0D" w:themeColor="text1" w:themeTint="F2"/>
-                <w:lang w:eastAsia="zh-CN"/>
-              </w:rPr>
-              <w:t xml:space="preserve"> 2018</w:t>
-            </w:r>
-            <w:r>
-              <w:rPr>
-                <w:rFonts w:ascii="SimSun" w:eastAsia="SimSun" w:hAnsi="SimSun" w:hint="eastAsia"/>
-                <w:color w:val="0D0D0D" w:themeColor="text1" w:themeTint="F2"/>
-                <w:lang w:eastAsia="zh-CN"/>
-              </w:rPr>
-              <w:t>年十一月在</w:t>
-            </w:r>
-            <w:r>
-              <w:rPr>
-                <w:rFonts w:ascii="SimSun" w:eastAsia="SimSun" w:hAnsi="SimSun"/>
-                <w:color w:val="0D0D0D" w:themeColor="text1" w:themeTint="F2"/>
-                <w:lang w:eastAsia="zh-CN"/>
-              </w:rPr>
-              <w:t>IBAA</w:t>
-            </w:r>
-            <w:r>
-              <w:rPr>
-                <w:rFonts w:ascii="SimSun" w:eastAsia="SimSun" w:hAnsi="SimSun" w:hint="eastAsia"/>
-                <w:color w:val="0D0D0D" w:themeColor="text1" w:themeTint="F2"/>
-                <w:lang w:eastAsia="zh-CN"/>
-              </w:rPr>
-              <w:t>带薪实习</w:t>
-            </w:r>
-          </w:p>
-          <w:p>
-            <w:pPr>
-              <w:rPr>
-                <w:rFonts w:ascii="SimSun" w:eastAsia="SimSun" w:hAnsi="SimSun"/>
-                <w:color w:val="0D0D0D" w:themeColor="text1" w:themeTint="F2"/>
-                <w:lang w:eastAsia="zh-CN"/>
-              </w:rPr>
-            </w:pPr>
-            <w:r>
-              <w:rPr>
-                <w:rFonts w:ascii="SimSun" w:eastAsia="SimSun" w:hAnsi="SimSun" w:hint="eastAsia"/>
-                <w:color w:val="0D0D0D" w:themeColor="text1" w:themeTint="F2"/>
-                <w:lang w:eastAsia="zh-CN"/>
-              </w:rPr>
-              <w:t>隶属于流通处，负责</w:t>
-            </w:r>
-            <w:r>
-              <w:rPr>
-                <w:rFonts w:ascii="SimSun" w:eastAsia="SimSun" w:hAnsi="SimSun"/>
-                <w:color w:val="0D0D0D" w:themeColor="text1" w:themeTint="F2"/>
-                <w:lang w:eastAsia="zh-CN"/>
-              </w:rPr>
-              <w:t>museum</w:t>
-            </w:r>
-            <w:r>
-              <w:rPr>
-                <w:rFonts w:ascii="SimSun" w:eastAsia="SimSun" w:hAnsi="SimSun" w:hint="eastAsia"/>
-                <w:color w:val="0D0D0D" w:themeColor="text1" w:themeTint="F2"/>
-                <w:lang w:eastAsia="zh-CN"/>
-              </w:rPr>
-              <w:t>的信息整理归档，和货物信息的记录及杂事</w:t>
-            </w:r>
-          </w:p>
-          <w:p>
-            <w:pPr>
-              <w:rPr>
-                <w:rFonts w:ascii="SimSun" w:eastAsia="SimSun" w:hAnsi="SimSun"/>
-                <w:color w:val="0D0D0D" w:themeColor="text1" w:themeTint="F2"/>
-                <w:lang w:eastAsia="zh-CN"/>
-              </w:rPr>
-            </w:pPr>
           </w:p>
           <w:p>
             <w:pPr>
@@ -1143,7 +1210,7 @@
       </w:pPr>
     </w:p>
     <w:sectPr>
-      <w:headerReference w:type="default" r:id="rId11"/>
+      <w:headerReference w:type="default" r:id="rId12"/>
       <w:pgSz w:w="12240" w:h="15840"/>
       <w:pgMar w:top="720" w:right="720" w:bottom="720" w:left="720" w:header="720" w:footer="720" w:gutter="0"/>
       <w:cols w:space="720"/>
@@ -2051,6 +2118,18 @@
       <w:szCs w:val="18"/>
     </w:rPr>
   </w:style>
+  <w:style w:type="character" w:styleId="FollowedHyperlink">
+    <w:name w:val="FollowedHyperlink"/>
+    <w:basedOn w:val="DefaultParagraphFont"/>
+    <w:uiPriority w:val="99"/>
+    <w:semiHidden/>
+    <w:unhideWhenUsed/>
+    <w:rsid w:val="005E726F"/>
+    <w:rPr>
+      <w:color w:val="704404" w:themeColor="followedHyperlink"/>
+      <w:u w:val="single"/>
+    </w:rPr>
+  </w:style>
 </w:styles>
 </file>
 
@@ -2362,6 +2441,15 @@
 </file>
 
 <file path=customXml/item1.xml><?xml version="1.0" encoding="utf-8"?>
+<?mso-contentType ?>
+<FormTemplates xmlns="http://schemas.microsoft.com/sharepoint/v3/contenttype/forms">
+  <Display>DocumentLibraryForm</Display>
+  <Edit>DocumentLibraryForm</Edit>
+  <New>DocumentLibraryForm</New>
+</FormTemplates>
+</file>
+
+<file path=customXml/item2.xml><?xml version="1.0" encoding="utf-8"?>
 <ct:contentTypeSchema xmlns:ct="http://schemas.microsoft.com/office/2006/metadata/contentType" xmlns:ma="http://schemas.microsoft.com/office/2006/metadata/properties/metaAttributes" ct:_="" ma:_="" ma:contentTypeName="Document" ma:contentTypeID="0x01010079F111ED35F8CC479449609E8A0923A6" ma:contentTypeVersion="11" ma:contentTypeDescription="Create a new document." ma:contentTypeScope="" ma:versionID="1c2eb7a32e66fb6e4260f3771546a5e2">
   <xsd:schema xmlns:xsd="http://www.w3.org/2001/XMLSchema" xmlns:xs="http://www.w3.org/2001/XMLSchema" xmlns:p="http://schemas.microsoft.com/office/2006/metadata/properties" xmlns:ns2="71af3243-3dd4-4a8d-8c0d-dd76da1f02a5" xmlns:ns3="16c05727-aa75-4e4a-9b5f-8a80a1165891" targetNamespace="http://schemas.microsoft.com/office/2006/metadata/properties" ma:root="true" ma:fieldsID="04e1f6479c48b08974ba73b5ca973489" ns2:_="" ns3:_="">
     <xsd:import namespace="71af3243-3dd4-4a8d-8c0d-dd76da1f02a5"/>
@@ -2572,15 +2660,6 @@
 </ct:contentTypeSchema>
 </file>
 
-<file path=customXml/item2.xml><?xml version="1.0" encoding="utf-8"?>
-<?mso-contentType ?>
-<FormTemplates xmlns="http://schemas.microsoft.com/sharepoint/v3/contenttype/forms">
-  <Display>DocumentLibraryForm</Display>
-  <Edit>DocumentLibraryForm</Edit>
-  <New>DocumentLibraryForm</New>
-</FormTemplates>
-</file>
-
 <file path=customXml/item3.xml><?xml version="1.0" encoding="utf-8"?>
 <p:properties xmlns:p="http://schemas.microsoft.com/office/2006/metadata/properties" xmlns:xsi="http://www.w3.org/2001/XMLSchema-instance" xmlns:pc="http://schemas.microsoft.com/office/infopath/2007/PartnerControls">
   <documentManagement>
@@ -2590,6 +2669,14 @@
 </file>
 
 <file path=customXml/itemProps1.xml><?xml version="1.0" encoding="utf-8"?>
+<ds:datastoreItem xmlns:ds="http://schemas.openxmlformats.org/officeDocument/2006/customXml" ds:itemID="{18506A0D-4821-47C2-BD9B-CACF27C6B108}">
+  <ds:schemaRefs>
+    <ds:schemaRef ds:uri="http://schemas.microsoft.com/sharepoint/v3/contenttype/forms"/>
+  </ds:schemaRefs>
+</ds:datastoreItem>
+</file>
+
+<file path=customXml/itemProps2.xml><?xml version="1.0" encoding="utf-8"?>
 <ds:datastoreItem xmlns:ds="http://schemas.openxmlformats.org/officeDocument/2006/customXml" ds:itemID="{8143E149-BD72-41A7-8F13-AF59DE30D6FA}">
   <ds:schemaRefs>
     <ds:schemaRef ds:uri="http://schemas.microsoft.com/office/2006/metadata/contentType"/>
@@ -2608,14 +2695,6 @@
 </ds:datastoreItem>
 </file>
 
-<file path=customXml/itemProps2.xml><?xml version="1.0" encoding="utf-8"?>
-<ds:datastoreItem xmlns:ds="http://schemas.openxmlformats.org/officeDocument/2006/customXml" ds:itemID="{18506A0D-4821-47C2-BD9B-CACF27C6B108}">
-  <ds:schemaRefs>
-    <ds:schemaRef ds:uri="http://schemas.microsoft.com/sharepoint/v3/contenttype/forms"/>
-  </ds:schemaRefs>
-</ds:datastoreItem>
-</file>
-
 <file path=customXml/itemProps3.xml><?xml version="1.0" encoding="utf-8"?>
 <ds:datastoreItem xmlns:ds="http://schemas.openxmlformats.org/officeDocument/2006/customXml" ds:itemID="{DD14EC26-251D-443A-AF4F-B15D0F3B0F84}">
   <ds:schemaRefs>

</xml_diff>

<commit_message>
Site updated: 2019-10-21 19:00:15
</commit_message>
<xml_diff>
--- a/download/zi.docx
+++ b/download/zi.docx
@@ -277,14 +277,17 @@
             </w:pPr>
             <w:r>
               <w:rPr>
-                <w:rFonts w:ascii="SimSun" w:eastAsia="SimSun" w:hAnsi="SimSun" w:hint="eastAsia"/>
-                <w:lang w:eastAsia="zh-CN"/>
-              </w:rPr>
-              <w:t>13162198082</w:t>
+                <w:rFonts w:ascii="SimSun" w:eastAsia="SimSun" w:hAnsi="SimSun"/>
+                <w:lang w:eastAsia="zh-CN"/>
+              </w:rPr>
+              <w:t>0404662016</w:t>
             </w:r>
           </w:p>
           <w:p/>
-          <w:p/>
+          <w:p>
+            <w:bookmarkStart w:id="0" w:name="_GoBack"/>
+            <w:bookmarkEnd w:id="0"/>
+          </w:p>
           <w:p/>
           <w:p>
             <w:pPr>
@@ -337,27 +340,12 @@
                 <w:rPr>
                   <w:rStyle w:val="Hyperlink"/>
                 </w:rPr>
-                <w:t>https://</w:t>
-              </w:r>
-              <w:r>
-                <w:rPr>
-                  <w:rStyle w:val="Hyperlink"/>
-                </w:rPr>
-                <w:t>x</w:t>
-              </w:r>
-              <w:r>
-                <w:rPr>
-                  <w:rStyle w:val="Hyperlink"/>
-                </w:rPr>
-                <w:t>iejiaoonline.github.io</w:t>
+                <w:t>https://xiejiaoonline.github.io</w:t>
               </w:r>
             </w:hyperlink>
           </w:p>
           <w:p/>
-          <w:p>
-            <w:bookmarkStart w:id="0" w:name="_GoBack"/>
-            <w:bookmarkEnd w:id="0"/>
-          </w:p>
+          <w:p/>
         </w:tc>
         <w:tc>
           <w:tcPr>
@@ -1156,15 +1144,7 @@
                 <w:color w:val="0D0D0D" w:themeColor="text1" w:themeTint="F2"/>
                 <w:lang w:eastAsia="zh-CN"/>
               </w:rPr>
-              <w:t>offer</w:t>
-            </w:r>
-            <w:r>
-              <w:rPr>
-                <w:rFonts w:ascii="SimSun" w:eastAsia="SimSun" w:hAnsi="SimSun"/>
-                <w:color w:val="0D0D0D" w:themeColor="text1" w:themeTint="F2"/>
-                <w:lang w:eastAsia="zh-CN"/>
-              </w:rPr>
-              <w:t xml:space="preserve"> </w:t>
+              <w:t xml:space="preserve">offer </w:t>
             </w:r>
           </w:p>
           <w:p>
@@ -2441,12 +2421,11 @@
 </file>
 
 <file path=customXml/item1.xml><?xml version="1.0" encoding="utf-8"?>
-<?mso-contentType ?>
-<FormTemplates xmlns="http://schemas.microsoft.com/sharepoint/v3/contenttype/forms">
-  <Display>DocumentLibraryForm</Display>
-  <Edit>DocumentLibraryForm</Edit>
-  <New>DocumentLibraryForm</New>
-</FormTemplates>
+<p:properties xmlns:p="http://schemas.microsoft.com/office/2006/metadata/properties" xmlns:xsi="http://www.w3.org/2001/XMLSchema-instance" xmlns:pc="http://schemas.microsoft.com/office/infopath/2007/PartnerControls">
+  <documentManagement>
+    <MediaServiceKeyPoints xmlns="71af3243-3dd4-4a8d-8c0d-dd76da1f02a5" xsi:nil="true"/>
+  </documentManagement>
+</p:properties>
 </file>
 
 <file path=customXml/item2.xml><?xml version="1.0" encoding="utf-8"?>
@@ -2661,17 +2640,20 @@
 </file>
 
 <file path=customXml/item3.xml><?xml version="1.0" encoding="utf-8"?>
-<p:properties xmlns:p="http://schemas.microsoft.com/office/2006/metadata/properties" xmlns:xsi="http://www.w3.org/2001/XMLSchema-instance" xmlns:pc="http://schemas.microsoft.com/office/infopath/2007/PartnerControls">
-  <documentManagement>
-    <MediaServiceKeyPoints xmlns="71af3243-3dd4-4a8d-8c0d-dd76da1f02a5" xsi:nil="true"/>
-  </documentManagement>
-</p:properties>
+<?mso-contentType ?>
+<FormTemplates xmlns="http://schemas.microsoft.com/sharepoint/v3/contenttype/forms">
+  <Display>DocumentLibraryForm</Display>
+  <Edit>DocumentLibraryForm</Edit>
+  <New>DocumentLibraryForm</New>
+</FormTemplates>
 </file>
 
 <file path=customXml/itemProps1.xml><?xml version="1.0" encoding="utf-8"?>
-<ds:datastoreItem xmlns:ds="http://schemas.openxmlformats.org/officeDocument/2006/customXml" ds:itemID="{18506A0D-4821-47C2-BD9B-CACF27C6B108}">
+<ds:datastoreItem xmlns:ds="http://schemas.openxmlformats.org/officeDocument/2006/customXml" ds:itemID="{DD14EC26-251D-443A-AF4F-B15D0F3B0F84}">
   <ds:schemaRefs>
-    <ds:schemaRef ds:uri="http://schemas.microsoft.com/sharepoint/v3/contenttype/forms"/>
+    <ds:schemaRef ds:uri="http://schemas.microsoft.com/office/2006/metadata/properties"/>
+    <ds:schemaRef ds:uri="http://schemas.microsoft.com/office/infopath/2007/PartnerControls"/>
+    <ds:schemaRef ds:uri="71af3243-3dd4-4a8d-8c0d-dd76da1f02a5"/>
   </ds:schemaRefs>
 </ds:datastoreItem>
 </file>
@@ -2696,11 +2678,9 @@
 </file>
 
 <file path=customXml/itemProps3.xml><?xml version="1.0" encoding="utf-8"?>
-<ds:datastoreItem xmlns:ds="http://schemas.openxmlformats.org/officeDocument/2006/customXml" ds:itemID="{DD14EC26-251D-443A-AF4F-B15D0F3B0F84}">
+<ds:datastoreItem xmlns:ds="http://schemas.openxmlformats.org/officeDocument/2006/customXml" ds:itemID="{18506A0D-4821-47C2-BD9B-CACF27C6B108}">
   <ds:schemaRefs>
-    <ds:schemaRef ds:uri="http://schemas.microsoft.com/office/2006/metadata/properties"/>
-    <ds:schemaRef ds:uri="http://schemas.microsoft.com/office/infopath/2007/PartnerControls"/>
-    <ds:schemaRef ds:uri="71af3243-3dd4-4a8d-8c0d-dd76da1f02a5"/>
+    <ds:schemaRef ds:uri="http://schemas.microsoft.com/sharepoint/v3/contenttype/forms"/>
   </ds:schemaRefs>
 </ds:datastoreItem>
 </file>
</xml_diff>